<commit_message>
Add masonry - BETA
Masonry added and minified js added.
Beta because:
- Temporarey solution of loading JS from CDN
- Bugs: masonry only working when entire page gets refreshed. Not
working when redirect via href...
</commit_message>
<xml_diff>
--- a/Serendipity_Log.docx
+++ b/Serendipity_Log.docx
@@ -33,7 +33,15 @@
         </w:numPr>
       </w:pPr>
       <w:r>
-        <w:t>Default Searchbar mittig oben platzieren</w:t>
+        <w:t xml:space="preserve">Default </w:t>
+      </w:r>
+      <w:proofErr w:type="spellStart"/>
+      <w:r>
+        <w:t>Searchbar</w:t>
+      </w:r>
+      <w:proofErr w:type="spellEnd"/>
+      <w:r>
+        <w:t xml:space="preserve"> mittig oben platzieren</w:t>
       </w:r>
     </w:p>
     <w:p>
@@ -44,8 +52,13 @@
           <w:numId w:val="1"/>
         </w:numPr>
       </w:pPr>
-      <w:r>
-        <w:t>Grid (Kacheln von Posts) von 1 zu 1 auf 1 zu 3 ändern</w:t>
+      <w:proofErr w:type="spellStart"/>
+      <w:r>
+        <w:t>Grid</w:t>
+      </w:r>
+      <w:proofErr w:type="spellEnd"/>
+      <w:r>
+        <w:t xml:space="preserve"> (Kacheln von Posts) von 1 zu 1 auf 1 zu 3 ändern</w:t>
       </w:r>
     </w:p>
     <w:p>
@@ -57,7 +70,23 @@
         </w:numPr>
       </w:pPr>
       <w:r>
-        <w:t xml:space="preserve">1st row header </w:t>
+        <w:t xml:space="preserve">1st </w:t>
+      </w:r>
+      <w:proofErr w:type="spellStart"/>
+      <w:r>
+        <w:t>row</w:t>
+      </w:r>
+      <w:proofErr w:type="spellEnd"/>
+      <w:r>
+        <w:t xml:space="preserve"> </w:t>
+      </w:r>
+      <w:proofErr w:type="spellStart"/>
+      <w:r>
+        <w:t>header</w:t>
+      </w:r>
+      <w:proofErr w:type="spellEnd"/>
+      <w:r>
+        <w:t xml:space="preserve"> </w:t>
       </w:r>
       <w:r>
         <w:rPr>
@@ -102,7 +131,23 @@
       </w:r>
       <w:r>
         <w:br/>
-        <w:t xml:space="preserve">und 2nd row header </w:t>
+        <w:t xml:space="preserve">und 2nd </w:t>
+      </w:r>
+      <w:proofErr w:type="spellStart"/>
+      <w:r>
+        <w:t>row</w:t>
+      </w:r>
+      <w:proofErr w:type="spellEnd"/>
+      <w:r>
+        <w:t xml:space="preserve"> </w:t>
+      </w:r>
+      <w:proofErr w:type="spellStart"/>
+      <w:r>
+        <w:t>header</w:t>
+      </w:r>
+      <w:proofErr w:type="spellEnd"/>
+      <w:r>
+        <w:t xml:space="preserve"> </w:t>
       </w:r>
       <w:r>
         <w:rPr>
@@ -152,8 +197,13 @@
     </w:p>
     <w:p/>
     <w:p>
-      <w:r>
-        <w:t>Step 1:</w:t>
+      <w:proofErr w:type="spellStart"/>
+      <w:r>
+        <w:t>Step</w:t>
+      </w:r>
+      <w:proofErr w:type="spellEnd"/>
+      <w:r>
+        <w:t xml:space="preserve"> 1:</w:t>
       </w:r>
     </w:p>
     <w:p>
@@ -163,12 +213,70 @@
     </w:p>
     <w:p>
       <w:r>
-        <w:t>Erstellen von 2 neuen Files in Ordner Serendipity/views/dashboard/dashboard/index.php und …/index_guest.php</w:t>
-      </w:r>
-    </w:p>
-    <w:p>
-      <w:r>
-        <w:t>Result index.php:</w:t>
+        <w:t xml:space="preserve">Erstellen von 2 neuen Files in Ordner </w:t>
+      </w:r>
+      <w:proofErr w:type="spellStart"/>
+      <w:r>
+        <w:t>Serendipity</w:t>
+      </w:r>
+      <w:proofErr w:type="spellEnd"/>
+      <w:r>
+        <w:t>/</w:t>
+      </w:r>
+      <w:proofErr w:type="spellStart"/>
+      <w:r>
+        <w:t>views</w:t>
+      </w:r>
+      <w:proofErr w:type="spellEnd"/>
+      <w:r>
+        <w:t>/</w:t>
+      </w:r>
+      <w:proofErr w:type="spellStart"/>
+      <w:r>
+        <w:t>dashboard</w:t>
+      </w:r>
+      <w:proofErr w:type="spellEnd"/>
+      <w:r>
+        <w:t>/</w:t>
+      </w:r>
+      <w:proofErr w:type="spellStart"/>
+      <w:r>
+        <w:t>dashboard</w:t>
+      </w:r>
+      <w:proofErr w:type="spellEnd"/>
+      <w:r>
+        <w:t>/</w:t>
+      </w:r>
+      <w:proofErr w:type="spellStart"/>
+      <w:r>
+        <w:t>index.php</w:t>
+      </w:r>
+      <w:proofErr w:type="spellEnd"/>
+      <w:r>
+        <w:t xml:space="preserve"> und …/</w:t>
+      </w:r>
+      <w:proofErr w:type="spellStart"/>
+      <w:r>
+        <w:t>index_guest.php</w:t>
+      </w:r>
+      <w:proofErr w:type="spellEnd"/>
+    </w:p>
+    <w:p>
+      <w:proofErr w:type="spellStart"/>
+      <w:r>
+        <w:t>Result</w:t>
+      </w:r>
+      <w:proofErr w:type="spellEnd"/>
+      <w:r>
+        <w:t xml:space="preserve"> </w:t>
+      </w:r>
+      <w:proofErr w:type="spellStart"/>
+      <w:r>
+        <w:t>index.php</w:t>
+      </w:r>
+      <w:proofErr w:type="spellEnd"/>
+      <w:r>
+        <w:t>:</w:t>
       </w:r>
     </w:p>
     <w:p>
@@ -216,8 +324,21 @@
     </w:p>
     <w:p/>
     <w:p>
-      <w:r>
-        <w:t>Result index_guest.php:</w:t>
+      <w:proofErr w:type="spellStart"/>
+      <w:r>
+        <w:t>Result</w:t>
+      </w:r>
+      <w:proofErr w:type="spellEnd"/>
+      <w:r>
+        <w:t xml:space="preserve"> </w:t>
+      </w:r>
+      <w:proofErr w:type="spellStart"/>
+      <w:r>
+        <w:t>index_guest.php</w:t>
+      </w:r>
+      <w:proofErr w:type="spellEnd"/>
+      <w:r>
+        <w:t>:</w:t>
       </w:r>
     </w:p>
     <w:p>
@@ -265,27 +386,71 @@
     </w:p>
     <w:p/>
     <w:p>
-      <w:r>
-        <w:t>Step 2:</w:t>
-      </w:r>
-    </w:p>
-    <w:p>
-      <w:r>
-        <w:t>Suche default layout hinzufügen</w:t>
-      </w:r>
-    </w:p>
-    <w:p>
-      <w:r>
-        <w:t xml:space="preserve">Erstellen von </w:t>
-      </w:r>
-      <w:r>
-        <w:t>1</w:t>
-      </w:r>
-      <w:r>
-        <w:t xml:space="preserve"> neuen File in Ordner Serendipity/views/</w:t>
-      </w:r>
-      <w:r>
-        <w:t xml:space="preserve">layouts/main.php </w:t>
+      <w:proofErr w:type="spellStart"/>
+      <w:r>
+        <w:t>Step</w:t>
+      </w:r>
+      <w:proofErr w:type="spellEnd"/>
+      <w:r>
+        <w:t xml:space="preserve"> 2:</w:t>
+      </w:r>
+    </w:p>
+    <w:p>
+      <w:r>
+        <w:t xml:space="preserve">Suche </w:t>
+      </w:r>
+      <w:proofErr w:type="spellStart"/>
+      <w:r>
+        <w:t>default</w:t>
+      </w:r>
+      <w:proofErr w:type="spellEnd"/>
+      <w:r>
+        <w:t xml:space="preserve"> </w:t>
+      </w:r>
+      <w:proofErr w:type="spellStart"/>
+      <w:r>
+        <w:t>layout</w:t>
+      </w:r>
+      <w:proofErr w:type="spellEnd"/>
+      <w:r>
+        <w:t xml:space="preserve"> hinzufügen</w:t>
+      </w:r>
+    </w:p>
+    <w:p>
+      <w:r>
+        <w:t xml:space="preserve">Erstellen von 1 neuen File in Ordner </w:t>
+      </w:r>
+      <w:proofErr w:type="spellStart"/>
+      <w:r>
+        <w:t>Serendipity</w:t>
+      </w:r>
+      <w:proofErr w:type="spellEnd"/>
+      <w:r>
+        <w:t>/</w:t>
+      </w:r>
+      <w:proofErr w:type="spellStart"/>
+      <w:r>
+        <w:t>views</w:t>
+      </w:r>
+      <w:proofErr w:type="spellEnd"/>
+      <w:r>
+        <w:t>/</w:t>
+      </w:r>
+      <w:proofErr w:type="spellStart"/>
+      <w:r>
+        <w:t>layouts</w:t>
+      </w:r>
+      <w:proofErr w:type="spellEnd"/>
+      <w:r>
+        <w:t>/</w:t>
+      </w:r>
+      <w:proofErr w:type="spellStart"/>
+      <w:r>
+        <w:t>main.php</w:t>
+      </w:r>
+      <w:proofErr w:type="spellEnd"/>
+      <w:r>
+        <w:t xml:space="preserve"> </w:t>
       </w:r>
       <w:r>
         <w:t>-&gt; löschen des Suchbuttons</w:t>
@@ -295,19 +460,28 @@
       <w:r>
         <w:t xml:space="preserve">Anpassen der Files </w:t>
       </w:r>
+      <w:proofErr w:type="spellStart"/>
       <w:r>
         <w:t>index_guest.php</w:t>
       </w:r>
-      <w:r>
-        <w:t xml:space="preserve"> und index</w:t>
-      </w:r>
-      <w:r>
-        <w:t>.php</w:t>
-      </w:r>
-    </w:p>
-    <w:p>
-      <w:r>
-        <w:t>Result:</w:t>
+      <w:proofErr w:type="spellEnd"/>
+      <w:r>
+        <w:t xml:space="preserve"> und </w:t>
+      </w:r>
+      <w:proofErr w:type="spellStart"/>
+      <w:r>
+        <w:t>index.php</w:t>
+      </w:r>
+      <w:proofErr w:type="spellEnd"/>
+    </w:p>
+    <w:p>
+      <w:proofErr w:type="spellStart"/>
+      <w:r>
+        <w:t>Result</w:t>
+      </w:r>
+      <w:proofErr w:type="spellEnd"/>
+      <w:r>
+        <w:t>:</w:t>
       </w:r>
     </w:p>
     <w:p>
@@ -356,21 +530,65 @@
     </w:p>
     <w:p/>
     <w:p>
-      <w:r>
-        <w:t>Step 3: Formatierung ändern, so dass 3 spalten statt 1 pro Zeile angezeigt werden.</w:t>
+      <w:proofErr w:type="spellStart"/>
+      <w:r>
+        <w:t>Step</w:t>
+      </w:r>
+      <w:proofErr w:type="spellEnd"/>
+      <w:r>
+        <w:t xml:space="preserve"> 3: Formatierung ändern, so dass 3 spalten statt 1 pro Zeile angezeigt werden.</w:t>
       </w:r>
     </w:p>
     <w:p>
       <w:r>
         <w:t xml:space="preserve">Erstellen von 1 neuen File in Ordner </w:t>
       </w:r>
-      <w:r>
-        <w:t>Serendipity\views\content\widgets\wallEntry.php</w:t>
-      </w:r>
-    </w:p>
-    <w:p>
-      <w:r>
-        <w:t>Result:</w:t>
+      <w:proofErr w:type="spellStart"/>
+      <w:r>
+        <w:t>Serendipity</w:t>
+      </w:r>
+      <w:proofErr w:type="spellEnd"/>
+      <w:r>
+        <w:t>\</w:t>
+      </w:r>
+      <w:proofErr w:type="spellStart"/>
+      <w:r>
+        <w:t>views</w:t>
+      </w:r>
+      <w:proofErr w:type="spellEnd"/>
+      <w:r>
+        <w:t>\</w:t>
+      </w:r>
+      <w:proofErr w:type="spellStart"/>
+      <w:r>
+        <w:t>content</w:t>
+      </w:r>
+      <w:proofErr w:type="spellEnd"/>
+      <w:r>
+        <w:t>\</w:t>
+      </w:r>
+      <w:proofErr w:type="spellStart"/>
+      <w:r>
+        <w:t>widgets</w:t>
+      </w:r>
+      <w:proofErr w:type="spellEnd"/>
+      <w:r>
+        <w:t>\</w:t>
+      </w:r>
+      <w:proofErr w:type="spellStart"/>
+      <w:r>
+        <w:t>wallEntry.php</w:t>
+      </w:r>
+      <w:proofErr w:type="spellEnd"/>
+    </w:p>
+    <w:p>
+      <w:proofErr w:type="spellStart"/>
+      <w:r>
+        <w:t>Result</w:t>
+      </w:r>
+      <w:proofErr w:type="spellEnd"/>
+      <w:r>
+        <w:t>:</w:t>
       </w:r>
     </w:p>
     <w:p>
@@ -425,36 +643,12 @@
     <w:p>
       <w:r>
         <w:lastRenderedPageBreak/>
-        <w:t xml:space="preserve">Log Teil </w:t>
-      </w:r>
-      <w:r>
-        <w:t>2</w:t>
-      </w:r>
-      <w:r>
-        <w:t>:</w:t>
-      </w:r>
-    </w:p>
-    <w:p>
-      <w:r>
-        <w:t xml:space="preserve">Ziel: </w:t>
-      </w:r>
-      <w:r>
-        <w:t>Space Sicht</w:t>
-      </w:r>
-      <w:r>
-        <w:t xml:space="preserve"> </w:t>
-      </w:r>
-      <w:r>
-        <w:t xml:space="preserve">(nur </w:t>
-      </w:r>
-      <w:r>
-        <w:t>eingeloggt</w:t>
-      </w:r>
-      <w:r>
-        <w:t>)</w:t>
-      </w:r>
-      <w:r>
-        <w:t xml:space="preserve"> für weitere Designänderungen vorbereiten. Konkret:</w:t>
+        <w:t>Log Teil 2:</w:t>
+      </w:r>
+    </w:p>
+    <w:p>
+      <w:r>
+        <w:t>Ziel: Space Sicht (nur eingeloggt) für weitere Designänderungen vorbereiten. Konkret:</w:t>
       </w:r>
     </w:p>
     <w:p>
@@ -487,7 +681,23 @@
         </w:numPr>
       </w:pPr>
       <w:r>
-        <w:t xml:space="preserve">„Spaceheader“ anpassen, so dass Elemente dem neuen Design entsprechend angeordnet sind und Form angepasst ist (bspw. Dropdown statt popup) </w:t>
+        <w:t>„</w:t>
+      </w:r>
+      <w:proofErr w:type="spellStart"/>
+      <w:r>
+        <w:t>Spaceheader</w:t>
+      </w:r>
+      <w:proofErr w:type="spellEnd"/>
+      <w:r>
+        <w:t xml:space="preserve">“ anpassen, so dass Elemente dem neuen Design entsprechend angeordnet sind und Form angepasst ist (bspw. Dropdown statt </w:t>
+      </w:r>
+      <w:proofErr w:type="spellStart"/>
+      <w:r>
+        <w:t>popup</w:t>
+      </w:r>
+      <w:proofErr w:type="spellEnd"/>
+      <w:r>
+        <w:t xml:space="preserve">) </w:t>
       </w:r>
       <w:r>
         <w:rPr>
@@ -543,13 +753,39 @@
         <w:t>Sidebars entfernen</w:t>
       </w:r>
       <w:r>
-        <w:t xml:space="preserve"> in basis space layout</w:t>
-      </w:r>
+        <w:t xml:space="preserve"> in </w:t>
+      </w:r>
+      <w:proofErr w:type="spellStart"/>
+      <w:r>
+        <w:t>basis</w:t>
+      </w:r>
+      <w:proofErr w:type="spellEnd"/>
+      <w:r>
+        <w:t xml:space="preserve"> </w:t>
+      </w:r>
+      <w:proofErr w:type="spellStart"/>
+      <w:r>
+        <w:t>space</w:t>
+      </w:r>
+      <w:proofErr w:type="spellEnd"/>
+      <w:r>
+        <w:t xml:space="preserve"> </w:t>
+      </w:r>
+      <w:proofErr w:type="spellStart"/>
+      <w:r>
+        <w:t>layout</w:t>
+      </w:r>
+      <w:proofErr w:type="spellEnd"/>
     </w:p>
     <w:p/>
     <w:p>
-      <w:r>
-        <w:t>Step 1:</w:t>
+      <w:proofErr w:type="spellStart"/>
+      <w:r>
+        <w:t>Step</w:t>
+      </w:r>
+      <w:proofErr w:type="spellEnd"/>
+      <w:r>
+        <w:t xml:space="preserve"> 1:</w:t>
       </w:r>
       <w:r>
         <w:t xml:space="preserve"> Layout für Space Sicht anpassen</w:t>
@@ -562,13 +798,52 @@
       <w:r>
         <w:t xml:space="preserve">Erstellen von 1 neuen File in Ordner </w:t>
       </w:r>
-      <w:r>
-        <w:t>Serendipity\views\space\space\_layout.php</w:t>
-      </w:r>
-    </w:p>
-    <w:p>
-      <w:r>
-        <w:t>Result:</w:t>
+      <w:proofErr w:type="spellStart"/>
+      <w:r>
+        <w:t>Serendipity</w:t>
+      </w:r>
+      <w:proofErr w:type="spellEnd"/>
+      <w:r>
+        <w:t>\</w:t>
+      </w:r>
+      <w:proofErr w:type="spellStart"/>
+      <w:r>
+        <w:t>views</w:t>
+      </w:r>
+      <w:proofErr w:type="spellEnd"/>
+      <w:r>
+        <w:t>\</w:t>
+      </w:r>
+      <w:proofErr w:type="spellStart"/>
+      <w:r>
+        <w:t>space</w:t>
+      </w:r>
+      <w:proofErr w:type="spellEnd"/>
+      <w:r>
+        <w:t>\</w:t>
+      </w:r>
+      <w:proofErr w:type="spellStart"/>
+      <w:r>
+        <w:t>space</w:t>
+      </w:r>
+      <w:proofErr w:type="spellEnd"/>
+      <w:r>
+        <w:t>\_</w:t>
+      </w:r>
+      <w:proofErr w:type="spellStart"/>
+      <w:r>
+        <w:t>layout.php</w:t>
+      </w:r>
+      <w:proofErr w:type="spellEnd"/>
+    </w:p>
+    <w:p>
+      <w:proofErr w:type="spellStart"/>
+      <w:r>
+        <w:t>Result</w:t>
+      </w:r>
+      <w:proofErr w:type="spellEnd"/>
+      <w:r>
+        <w:t>:</w:t>
       </w:r>
     </w:p>
     <w:p>
@@ -616,36 +891,100 @@
     </w:p>
     <w:p/>
     <w:p>
-      <w:r>
-        <w:t xml:space="preserve">Step </w:t>
-      </w:r>
-      <w:r>
-        <w:t>2</w:t>
-      </w:r>
-      <w:r>
-        <w:t xml:space="preserve">: </w:t>
-      </w:r>
-      <w:r>
-        <w:t>„Spaceheader“ anpassen -&gt; Apps als standard dropdown konfigurieren und in spaceheader hinzufügen</w:t>
-      </w:r>
-    </w:p>
-    <w:p>
-      <w:r>
-        <w:t xml:space="preserve">Erstellen von 1 </w:t>
-      </w:r>
-      <w:r>
-        <w:t>neues</w:t>
-      </w:r>
-      <w:r>
-        <w:t xml:space="preserve"> File in Ordner</w:t>
-      </w:r>
-      <w:r>
-        <w:t xml:space="preserve"> Serendipity/views/space/widgets/header.php</w:t>
-      </w:r>
-    </w:p>
-    <w:p>
-      <w:r>
-        <w:t>Result:</w:t>
+      <w:proofErr w:type="spellStart"/>
+      <w:r>
+        <w:t>Step</w:t>
+      </w:r>
+      <w:proofErr w:type="spellEnd"/>
+      <w:r>
+        <w:t xml:space="preserve"> 2: „</w:t>
+      </w:r>
+      <w:proofErr w:type="spellStart"/>
+      <w:r>
+        <w:t>Spaceheader</w:t>
+      </w:r>
+      <w:proofErr w:type="spellEnd"/>
+      <w:r>
+        <w:t xml:space="preserve">“ anpassen -&gt; Apps als </w:t>
+      </w:r>
+      <w:proofErr w:type="spellStart"/>
+      <w:r>
+        <w:t>standard</w:t>
+      </w:r>
+      <w:proofErr w:type="spellEnd"/>
+      <w:r>
+        <w:t xml:space="preserve"> </w:t>
+      </w:r>
+      <w:proofErr w:type="spellStart"/>
+      <w:r>
+        <w:t>dropdown</w:t>
+      </w:r>
+      <w:proofErr w:type="spellEnd"/>
+      <w:r>
+        <w:t xml:space="preserve"> konfigurieren und in </w:t>
+      </w:r>
+      <w:proofErr w:type="spellStart"/>
+      <w:r>
+        <w:t>spaceheader</w:t>
+      </w:r>
+      <w:proofErr w:type="spellEnd"/>
+      <w:r>
+        <w:t xml:space="preserve"> hinzufügen</w:t>
+      </w:r>
+    </w:p>
+    <w:p>
+      <w:r>
+        <w:t>Erstellen von 1 neues File in Ordner</w:t>
+      </w:r>
+      <w:r>
+        <w:t xml:space="preserve"> </w:t>
+      </w:r>
+      <w:proofErr w:type="spellStart"/>
+      <w:r>
+        <w:t>Serendipity</w:t>
+      </w:r>
+      <w:proofErr w:type="spellEnd"/>
+      <w:r>
+        <w:t>/</w:t>
+      </w:r>
+      <w:proofErr w:type="spellStart"/>
+      <w:r>
+        <w:t>views</w:t>
+      </w:r>
+      <w:proofErr w:type="spellEnd"/>
+      <w:r>
+        <w:t>/</w:t>
+      </w:r>
+      <w:proofErr w:type="spellStart"/>
+      <w:r>
+        <w:t>space</w:t>
+      </w:r>
+      <w:proofErr w:type="spellEnd"/>
+      <w:r>
+        <w:t>/</w:t>
+      </w:r>
+      <w:proofErr w:type="spellStart"/>
+      <w:r>
+        <w:t>widgets</w:t>
+      </w:r>
+      <w:proofErr w:type="spellEnd"/>
+      <w:r>
+        <w:t>/</w:t>
+      </w:r>
+      <w:proofErr w:type="spellStart"/>
+      <w:r>
+        <w:t>header.php</w:t>
+      </w:r>
+      <w:proofErr w:type="spellEnd"/>
+    </w:p>
+    <w:p>
+      <w:proofErr w:type="spellStart"/>
+      <w:r>
+        <w:t>Result</w:t>
+      </w:r>
+      <w:proofErr w:type="spellEnd"/>
+      <w:r>
+        <w:t>:</w:t>
       </w:r>
     </w:p>
     <w:p>
@@ -694,8 +1033,13 @@
     </w:p>
     <w:p/>
     <w:p>
-      <w:r>
-        <w:t>Step 3:</w:t>
+      <w:proofErr w:type="spellStart"/>
+      <w:r>
+        <w:t>Step</w:t>
+      </w:r>
+      <w:proofErr w:type="spellEnd"/>
+      <w:r>
+        <w:t xml:space="preserve"> 3:</w:t>
       </w:r>
       <w:r>
         <w:t xml:space="preserve"> Standard Suchfenster und Standard Beitragszeile </w:t>
@@ -706,9 +1050,11 @@
       <w:r>
         <w:t xml:space="preserve"> „</w:t>
       </w:r>
+      <w:proofErr w:type="spellStart"/>
       <w:r>
         <w:t>Spaceheader</w:t>
       </w:r>
+      <w:proofErr w:type="spellEnd"/>
       <w:r>
         <w:t xml:space="preserve">“ </w:t>
       </w:r>
@@ -721,10 +1067,7 @@
         <w:t>Erstellen</w:t>
       </w:r>
       <w:r>
-        <w:t xml:space="preserve"> von </w:t>
-      </w:r>
-      <w:r>
-        <w:t>1</w:t>
+        <w:t xml:space="preserve"> von 1</w:t>
       </w:r>
       <w:r>
         <w:t xml:space="preserve"> neues</w:t>
@@ -732,13 +1075,52 @@
       <w:r>
         <w:t xml:space="preserve"> File in </w:t>
       </w:r>
-      <w:r>
-        <w:t>Serendipity/views/content/widgets/wallCreateContentForm.php</w:t>
-      </w:r>
-    </w:p>
-    <w:p>
-      <w:r>
-        <w:t>Result:</w:t>
+      <w:proofErr w:type="spellStart"/>
+      <w:r>
+        <w:t>Serendipity</w:t>
+      </w:r>
+      <w:proofErr w:type="spellEnd"/>
+      <w:r>
+        <w:t>/</w:t>
+      </w:r>
+      <w:proofErr w:type="spellStart"/>
+      <w:r>
+        <w:t>views</w:t>
+      </w:r>
+      <w:proofErr w:type="spellEnd"/>
+      <w:r>
+        <w:t>/</w:t>
+      </w:r>
+      <w:proofErr w:type="spellStart"/>
+      <w:r>
+        <w:t>content</w:t>
+      </w:r>
+      <w:proofErr w:type="spellEnd"/>
+      <w:r>
+        <w:t>/</w:t>
+      </w:r>
+      <w:proofErr w:type="spellStart"/>
+      <w:r>
+        <w:t>widgets</w:t>
+      </w:r>
+      <w:proofErr w:type="spellEnd"/>
+      <w:r>
+        <w:t>/</w:t>
+      </w:r>
+      <w:proofErr w:type="spellStart"/>
+      <w:r>
+        <w:t>wallCreateContentForm.php</w:t>
+      </w:r>
+      <w:proofErr w:type="spellEnd"/>
+    </w:p>
+    <w:p>
+      <w:proofErr w:type="spellStart"/>
+      <w:r>
+        <w:t>Result</w:t>
+      </w:r>
+      <w:proofErr w:type="spellEnd"/>
+      <w:r>
+        <w:t>:</w:t>
       </w:r>
     </w:p>
     <w:p>
@@ -786,15 +1168,14 @@
     </w:p>
     <w:p/>
     <w:p>
+      <w:proofErr w:type="spellStart"/>
       <w:r>
         <w:lastRenderedPageBreak/>
-        <w:t>Step 4</w:t>
-      </w:r>
-      <w:r>
-        <w:t xml:space="preserve">: </w:t>
-      </w:r>
-      <w:r>
-        <w:t xml:space="preserve">Entfernen der Statistiken im Header, Header </w:t>
+        <w:t>Step</w:t>
+      </w:r>
+      <w:proofErr w:type="spellEnd"/>
+      <w:r>
+        <w:t xml:space="preserve"> 4: Entfernen der Statistiken im Header, Header </w:t>
       </w:r>
       <w:r>
         <w:t>Struktur</w:t>
@@ -808,18 +1189,57 @@
     </w:p>
     <w:p>
       <w:r>
-        <w:t>Anpassen</w:t>
-      </w:r>
-      <w:r>
-        <w:t xml:space="preserve"> von 1 File in Ordner</w:t>
-      </w:r>
-      <w:r>
-        <w:t xml:space="preserve"> Serendipity/views/space/widgets/header.php</w:t>
-      </w:r>
-    </w:p>
-    <w:p>
-      <w:r>
-        <w:t>Result:</w:t>
+        <w:t>Anpassen von 1 File in Ordner</w:t>
+      </w:r>
+      <w:r>
+        <w:t xml:space="preserve"> </w:t>
+      </w:r>
+      <w:proofErr w:type="spellStart"/>
+      <w:r>
+        <w:t>Serendipity</w:t>
+      </w:r>
+      <w:proofErr w:type="spellEnd"/>
+      <w:r>
+        <w:t>/</w:t>
+      </w:r>
+      <w:proofErr w:type="spellStart"/>
+      <w:r>
+        <w:t>views</w:t>
+      </w:r>
+      <w:proofErr w:type="spellEnd"/>
+      <w:r>
+        <w:t>/</w:t>
+      </w:r>
+      <w:proofErr w:type="spellStart"/>
+      <w:r>
+        <w:t>space</w:t>
+      </w:r>
+      <w:proofErr w:type="spellEnd"/>
+      <w:r>
+        <w:t>/</w:t>
+      </w:r>
+      <w:proofErr w:type="spellStart"/>
+      <w:r>
+        <w:t>widgets</w:t>
+      </w:r>
+      <w:proofErr w:type="spellEnd"/>
+      <w:r>
+        <w:t>/</w:t>
+      </w:r>
+      <w:proofErr w:type="spellStart"/>
+      <w:r>
+        <w:t>header.php</w:t>
+      </w:r>
+      <w:proofErr w:type="spellEnd"/>
+    </w:p>
+    <w:p>
+      <w:proofErr w:type="spellStart"/>
+      <w:r>
+        <w:t>Result</w:t>
+      </w:r>
+      <w:proofErr w:type="spellEnd"/>
+      <w:r>
+        <w:t>:</w:t>
       </w:r>
     </w:p>
     <w:p>
@@ -866,10 +1286,99 @@
       </w:r>
     </w:p>
     <w:p>
+      <w:r>
+        <w:br w:type="page"/>
+      </w:r>
+    </w:p>
+    <w:p>
+      <w:r>
+        <w:lastRenderedPageBreak/>
+        <w:t xml:space="preserve">Log Teil 3: </w:t>
+      </w:r>
+      <w:proofErr w:type="spellStart"/>
+      <w:r>
+        <w:t>Masonry</w:t>
+      </w:r>
+      <w:proofErr w:type="spellEnd"/>
+      <w:r>
+        <w:t xml:space="preserve"> hinzufügen</w:t>
+      </w:r>
+    </w:p>
+    <w:p>
+      <w:proofErr w:type="spellStart"/>
+      <w:r>
+        <w:t>Step</w:t>
+      </w:r>
+      <w:proofErr w:type="spellEnd"/>
+      <w:r>
+        <w:t xml:space="preserve"> </w:t>
+      </w:r>
+      <w:r>
+        <w:t>1</w:t>
+      </w:r>
+      <w:r>
+        <w:t xml:space="preserve">: </w:t>
+      </w:r>
+      <w:r>
+        <w:t>???</w:t>
+      </w:r>
       <w:bookmarkStart w:id="0" w:name="_GoBack"/>
       <w:bookmarkEnd w:id="0"/>
     </w:p>
-    <w:p/>
+    <w:p>
+      <w:r>
+        <w:t>Erstellen</w:t>
+      </w:r>
+      <w:r>
+        <w:t xml:space="preserve"> von 1 </w:t>
+      </w:r>
+      <w:r>
+        <w:t xml:space="preserve">neues </w:t>
+      </w:r>
+      <w:r>
+        <w:t>File in Ordner</w:t>
+      </w:r>
+      <w:r>
+        <w:t xml:space="preserve"> </w:t>
+      </w:r>
+      <w:proofErr w:type="spellStart"/>
+      <w:r>
+        <w:t>Serendipity</w:t>
+      </w:r>
+      <w:proofErr w:type="spellEnd"/>
+      <w:r>
+        <w:t>/</w:t>
+      </w:r>
+      <w:proofErr w:type="spellStart"/>
+      <w:r>
+        <w:t>views</w:t>
+      </w:r>
+      <w:proofErr w:type="spellEnd"/>
+      <w:r>
+        <w:t>/</w:t>
+      </w:r>
+      <w:proofErr w:type="spellStart"/>
+      <w:r>
+        <w:t>stream</w:t>
+      </w:r>
+      <w:proofErr w:type="spellEnd"/>
+      <w:r>
+        <w:t>/</w:t>
+      </w:r>
+      <w:proofErr w:type="spellStart"/>
+      <w:r>
+        <w:t>widgets</w:t>
+      </w:r>
+      <w:proofErr w:type="spellEnd"/>
+      <w:r>
+        <w:t>/</w:t>
+      </w:r>
+      <w:proofErr w:type="spellStart"/>
+      <w:r>
+        <w:t>stream.php</w:t>
+      </w:r>
+      <w:proofErr w:type="spellEnd"/>
+    </w:p>
     <w:sectPr>
       <w:pgSz w:w="11906" w:h="16838"/>
       <w:pgMar w:top="1417" w:right="1417" w:bottom="1134" w:left="1417" w:header="708" w:footer="708" w:gutter="0"/>

</xml_diff>

<commit_message>
Revert "Updated Log document"
This reverts commit e121256655d6181b9d923e0ba193b1e0adc08380.
</commit_message>
<xml_diff>
--- a/Serendipity_Log.docx
+++ b/Serendipity_Log.docx
@@ -33,15 +33,7 @@
         </w:numPr>
       </w:pPr>
       <w:r>
-        <w:t xml:space="preserve">Default </w:t>
-      </w:r>
-      <w:proofErr w:type="spellStart"/>
-      <w:r>
-        <w:t>Searchbar</w:t>
-      </w:r>
-      <w:proofErr w:type="spellEnd"/>
-      <w:r>
-        <w:t xml:space="preserve"> mittig oben platzieren</w:t>
+        <w:t>Default Searchbar mittig oben platzieren</w:t>
       </w:r>
     </w:p>
     <w:p>
@@ -52,13 +44,8 @@
           <w:numId w:val="1"/>
         </w:numPr>
       </w:pPr>
-      <w:proofErr w:type="spellStart"/>
-      <w:r>
-        <w:t>Grid</w:t>
-      </w:r>
-      <w:proofErr w:type="spellEnd"/>
-      <w:r>
-        <w:t xml:space="preserve"> (Kacheln von Posts) von 1 zu 1 auf 1 zu 3 ändern</w:t>
+      <w:r>
+        <w:t>Grid (Kacheln von Posts) von 1 zu 1 auf 1 zu 3 ändern</w:t>
       </w:r>
     </w:p>
     <w:p>
@@ -70,23 +57,7 @@
         </w:numPr>
       </w:pPr>
       <w:r>
-        <w:t xml:space="preserve">1st </w:t>
-      </w:r>
-      <w:proofErr w:type="spellStart"/>
-      <w:r>
-        <w:t>row</w:t>
-      </w:r>
-      <w:proofErr w:type="spellEnd"/>
-      <w:r>
-        <w:t xml:space="preserve"> </w:t>
-      </w:r>
-      <w:proofErr w:type="spellStart"/>
-      <w:r>
-        <w:t>header</w:t>
-      </w:r>
-      <w:proofErr w:type="spellEnd"/>
-      <w:r>
-        <w:t xml:space="preserve"> </w:t>
+        <w:t xml:space="preserve">1st row header </w:t>
       </w:r>
       <w:r>
         <w:rPr>
@@ -131,23 +102,7 @@
       </w:r>
       <w:r>
         <w:br/>
-        <w:t xml:space="preserve">und 2nd </w:t>
-      </w:r>
-      <w:proofErr w:type="spellStart"/>
-      <w:r>
-        <w:t>row</w:t>
-      </w:r>
-      <w:proofErr w:type="spellEnd"/>
-      <w:r>
-        <w:t xml:space="preserve"> </w:t>
-      </w:r>
-      <w:proofErr w:type="spellStart"/>
-      <w:r>
-        <w:t>header</w:t>
-      </w:r>
-      <w:proofErr w:type="spellEnd"/>
-      <w:r>
-        <w:t xml:space="preserve"> </w:t>
+        <w:t xml:space="preserve">und 2nd row header </w:t>
       </w:r>
       <w:r>
         <w:rPr>
@@ -197,13 +152,8 @@
     </w:p>
     <w:p/>
     <w:p>
-      <w:proofErr w:type="spellStart"/>
-      <w:r>
-        <w:t>Step</w:t>
-      </w:r>
-      <w:proofErr w:type="spellEnd"/>
-      <w:r>
-        <w:t xml:space="preserve"> 1:</w:t>
+      <w:r>
+        <w:t>Step 1:</w:t>
       </w:r>
     </w:p>
     <w:p>
@@ -213,70 +163,12 @@
     </w:p>
     <w:p>
       <w:r>
-        <w:t xml:space="preserve">Erstellen von 2 neuen Files in Ordner </w:t>
-      </w:r>
-      <w:proofErr w:type="spellStart"/>
-      <w:r>
-        <w:t>Serendipity</w:t>
-      </w:r>
-      <w:proofErr w:type="spellEnd"/>
-      <w:r>
-        <w:t>/</w:t>
-      </w:r>
-      <w:proofErr w:type="spellStart"/>
-      <w:r>
-        <w:t>views</w:t>
-      </w:r>
-      <w:proofErr w:type="spellEnd"/>
-      <w:r>
-        <w:t>/</w:t>
-      </w:r>
-      <w:proofErr w:type="spellStart"/>
-      <w:r>
-        <w:t>dashboard</w:t>
-      </w:r>
-      <w:proofErr w:type="spellEnd"/>
-      <w:r>
-        <w:t>/</w:t>
-      </w:r>
-      <w:proofErr w:type="spellStart"/>
-      <w:r>
-        <w:t>dashboard</w:t>
-      </w:r>
-      <w:proofErr w:type="spellEnd"/>
-      <w:r>
-        <w:t>/</w:t>
-      </w:r>
-      <w:proofErr w:type="spellStart"/>
-      <w:r>
-        <w:t>index.php</w:t>
-      </w:r>
-      <w:proofErr w:type="spellEnd"/>
-      <w:r>
-        <w:t xml:space="preserve"> und …/</w:t>
-      </w:r>
-      <w:proofErr w:type="spellStart"/>
-      <w:r>
-        <w:t>index_guest.php</w:t>
-      </w:r>
-      <w:proofErr w:type="spellEnd"/>
-    </w:p>
-    <w:p>
-      <w:proofErr w:type="spellStart"/>
-      <w:r>
-        <w:t>Result</w:t>
-      </w:r>
-      <w:proofErr w:type="spellEnd"/>
-      <w:r>
-        <w:t xml:space="preserve"> </w:t>
-      </w:r>
-      <w:proofErr w:type="spellStart"/>
-      <w:r>
-        <w:t>index.php</w:t>
-      </w:r>
-      <w:proofErr w:type="spellEnd"/>
-      <w:r>
-        <w:t>:</w:t>
+        <w:t>Erstellen von 2 neuen Files in Ordner Serendipity/views/dashboard/dashboard/index.php und …/index_guest.php</w:t>
+      </w:r>
+    </w:p>
+    <w:p>
+      <w:r>
+        <w:t>Result index.php:</w:t>
       </w:r>
     </w:p>
     <w:p>
@@ -324,21 +216,8 @@
     </w:p>
     <w:p/>
     <w:p>
-      <w:proofErr w:type="spellStart"/>
-      <w:r>
-        <w:t>Result</w:t>
-      </w:r>
-      <w:proofErr w:type="spellEnd"/>
-      <w:r>
-        <w:t xml:space="preserve"> </w:t>
-      </w:r>
-      <w:proofErr w:type="spellStart"/>
-      <w:r>
-        <w:t>index_guest.php</w:t>
-      </w:r>
-      <w:proofErr w:type="spellEnd"/>
-      <w:r>
-        <w:t>:</w:t>
+      <w:r>
+        <w:t>Result index_guest.php:</w:t>
       </w:r>
     </w:p>
     <w:p>
@@ -386,71 +265,27 @@
     </w:p>
     <w:p/>
     <w:p>
-      <w:proofErr w:type="spellStart"/>
-      <w:r>
-        <w:t>Step</w:t>
-      </w:r>
-      <w:proofErr w:type="spellEnd"/>
-      <w:r>
-        <w:t xml:space="preserve"> 2:</w:t>
-      </w:r>
-    </w:p>
-    <w:p>
-      <w:r>
-        <w:t xml:space="preserve">Suche </w:t>
-      </w:r>
-      <w:proofErr w:type="spellStart"/>
-      <w:r>
-        <w:t>default</w:t>
-      </w:r>
-      <w:proofErr w:type="spellEnd"/>
-      <w:r>
-        <w:t xml:space="preserve"> </w:t>
-      </w:r>
-      <w:proofErr w:type="spellStart"/>
-      <w:r>
-        <w:t>layout</w:t>
-      </w:r>
-      <w:proofErr w:type="spellEnd"/>
-      <w:r>
-        <w:t xml:space="preserve"> hinzufügen</w:t>
-      </w:r>
-    </w:p>
-    <w:p>
-      <w:r>
-        <w:t xml:space="preserve">Erstellen von 1 neuen File in Ordner </w:t>
-      </w:r>
-      <w:proofErr w:type="spellStart"/>
-      <w:r>
-        <w:t>Serendipity</w:t>
-      </w:r>
-      <w:proofErr w:type="spellEnd"/>
-      <w:r>
-        <w:t>/</w:t>
-      </w:r>
-      <w:proofErr w:type="spellStart"/>
-      <w:r>
-        <w:t>views</w:t>
-      </w:r>
-      <w:proofErr w:type="spellEnd"/>
-      <w:r>
-        <w:t>/</w:t>
-      </w:r>
-      <w:proofErr w:type="spellStart"/>
-      <w:r>
-        <w:t>layouts</w:t>
-      </w:r>
-      <w:proofErr w:type="spellEnd"/>
-      <w:r>
-        <w:t>/</w:t>
-      </w:r>
-      <w:proofErr w:type="spellStart"/>
-      <w:r>
-        <w:t>main.php</w:t>
-      </w:r>
-      <w:proofErr w:type="spellEnd"/>
-      <w:r>
-        <w:t xml:space="preserve"> </w:t>
+      <w:r>
+        <w:t>Step 2:</w:t>
+      </w:r>
+    </w:p>
+    <w:p>
+      <w:r>
+        <w:t>Suche default layout hinzufügen</w:t>
+      </w:r>
+    </w:p>
+    <w:p>
+      <w:r>
+        <w:t xml:space="preserve">Erstellen von </w:t>
+      </w:r>
+      <w:r>
+        <w:t>1</w:t>
+      </w:r>
+      <w:r>
+        <w:t xml:space="preserve"> neuen File in Ordner Serendipity/views/</w:t>
+      </w:r>
+      <w:r>
+        <w:t xml:space="preserve">layouts/main.php </w:t>
       </w:r>
       <w:r>
         <w:t>-&gt; löschen des Suchbuttons</w:t>
@@ -460,28 +295,19 @@
       <w:r>
         <w:t xml:space="preserve">Anpassen der Files </w:t>
       </w:r>
-      <w:proofErr w:type="spellStart"/>
       <w:r>
         <w:t>index_guest.php</w:t>
       </w:r>
-      <w:proofErr w:type="spellEnd"/>
-      <w:r>
-        <w:t xml:space="preserve"> und </w:t>
-      </w:r>
-      <w:proofErr w:type="spellStart"/>
-      <w:r>
-        <w:t>index.php</w:t>
-      </w:r>
-      <w:proofErr w:type="spellEnd"/>
-    </w:p>
-    <w:p>
-      <w:proofErr w:type="spellStart"/>
-      <w:r>
-        <w:t>Result</w:t>
-      </w:r>
-      <w:proofErr w:type="spellEnd"/>
-      <w:r>
-        <w:t>:</w:t>
+      <w:r>
+        <w:t xml:space="preserve"> und index</w:t>
+      </w:r>
+      <w:r>
+        <w:t>.php</w:t>
+      </w:r>
+    </w:p>
+    <w:p>
+      <w:r>
+        <w:t>Result:</w:t>
       </w:r>
     </w:p>
     <w:p>
@@ -530,65 +356,21 @@
     </w:p>
     <w:p/>
     <w:p>
-      <w:proofErr w:type="spellStart"/>
-      <w:r>
-        <w:t>Step</w:t>
-      </w:r>
-      <w:proofErr w:type="spellEnd"/>
-      <w:r>
-        <w:t xml:space="preserve"> 3: Formatierung ändern, so dass 3 spalten statt 1 pro Zeile angezeigt werden.</w:t>
+      <w:r>
+        <w:t>Step 3: Formatierung ändern, so dass 3 spalten statt 1 pro Zeile angezeigt werden.</w:t>
       </w:r>
     </w:p>
     <w:p>
       <w:r>
         <w:t xml:space="preserve">Erstellen von 1 neuen File in Ordner </w:t>
       </w:r>
-      <w:proofErr w:type="spellStart"/>
-      <w:r>
-        <w:t>Serendipity</w:t>
-      </w:r>
-      <w:proofErr w:type="spellEnd"/>
-      <w:r>
-        <w:t>\</w:t>
-      </w:r>
-      <w:proofErr w:type="spellStart"/>
-      <w:r>
-        <w:t>views</w:t>
-      </w:r>
-      <w:proofErr w:type="spellEnd"/>
-      <w:r>
-        <w:t>\</w:t>
-      </w:r>
-      <w:proofErr w:type="spellStart"/>
-      <w:r>
-        <w:t>content</w:t>
-      </w:r>
-      <w:proofErr w:type="spellEnd"/>
-      <w:r>
-        <w:t>\</w:t>
-      </w:r>
-      <w:proofErr w:type="spellStart"/>
-      <w:r>
-        <w:t>widgets</w:t>
-      </w:r>
-      <w:proofErr w:type="spellEnd"/>
-      <w:r>
-        <w:t>\</w:t>
-      </w:r>
-      <w:proofErr w:type="spellStart"/>
-      <w:r>
-        <w:t>wallEntry.php</w:t>
-      </w:r>
-      <w:proofErr w:type="spellEnd"/>
-    </w:p>
-    <w:p>
-      <w:proofErr w:type="spellStart"/>
-      <w:r>
-        <w:t>Result</w:t>
-      </w:r>
-      <w:proofErr w:type="spellEnd"/>
-      <w:r>
-        <w:t>:</w:t>
+      <w:r>
+        <w:t>Serendipity\views\content\widgets\wallEntry.php</w:t>
+      </w:r>
+    </w:p>
+    <w:p>
+      <w:r>
+        <w:t>Result:</w:t>
       </w:r>
     </w:p>
     <w:p>
@@ -643,12 +425,36 @@
     <w:p>
       <w:r>
         <w:lastRenderedPageBreak/>
-        <w:t>Log Teil 2:</w:t>
-      </w:r>
-    </w:p>
-    <w:p>
-      <w:r>
-        <w:t>Ziel: Space Sicht (nur eingeloggt) für weitere Designänderungen vorbereiten. Konkret:</w:t>
+        <w:t xml:space="preserve">Log Teil </w:t>
+      </w:r>
+      <w:r>
+        <w:t>2</w:t>
+      </w:r>
+      <w:r>
+        <w:t>:</w:t>
+      </w:r>
+    </w:p>
+    <w:p>
+      <w:r>
+        <w:t xml:space="preserve">Ziel: </w:t>
+      </w:r>
+      <w:r>
+        <w:t>Space Sicht</w:t>
+      </w:r>
+      <w:r>
+        <w:t xml:space="preserve"> </w:t>
+      </w:r>
+      <w:r>
+        <w:t xml:space="preserve">(nur </w:t>
+      </w:r>
+      <w:r>
+        <w:t>eingeloggt</w:t>
+      </w:r>
+      <w:r>
+        <w:t>)</w:t>
+      </w:r>
+      <w:r>
+        <w:t xml:space="preserve"> für weitere Designänderungen vorbereiten. Konkret:</w:t>
       </w:r>
     </w:p>
     <w:p>
@@ -681,23 +487,7 @@
         </w:numPr>
       </w:pPr>
       <w:r>
-        <w:t>„</w:t>
-      </w:r>
-      <w:proofErr w:type="spellStart"/>
-      <w:r>
-        <w:t>Spaceheader</w:t>
-      </w:r>
-      <w:proofErr w:type="spellEnd"/>
-      <w:r>
-        <w:t xml:space="preserve">“ anpassen, so dass Elemente dem neuen Design entsprechend angeordnet sind und Form angepasst ist (bspw. Dropdown statt </w:t>
-      </w:r>
-      <w:proofErr w:type="spellStart"/>
-      <w:r>
-        <w:t>popup</w:t>
-      </w:r>
-      <w:proofErr w:type="spellEnd"/>
-      <w:r>
-        <w:t xml:space="preserve">) </w:t>
+        <w:t xml:space="preserve">„Spaceheader“ anpassen, so dass Elemente dem neuen Design entsprechend angeordnet sind und Form angepasst ist (bspw. Dropdown statt popup) </w:t>
       </w:r>
       <w:r>
         <w:rPr>
@@ -753,39 +543,13 @@
         <w:t>Sidebars entfernen</w:t>
       </w:r>
       <w:r>
-        <w:t xml:space="preserve"> in </w:t>
-      </w:r>
-      <w:proofErr w:type="spellStart"/>
-      <w:r>
-        <w:t>basis</w:t>
-      </w:r>
-      <w:proofErr w:type="spellEnd"/>
-      <w:r>
-        <w:t xml:space="preserve"> </w:t>
-      </w:r>
-      <w:proofErr w:type="spellStart"/>
-      <w:r>
-        <w:t>space</w:t>
-      </w:r>
-      <w:proofErr w:type="spellEnd"/>
-      <w:r>
-        <w:t xml:space="preserve"> </w:t>
-      </w:r>
-      <w:proofErr w:type="spellStart"/>
-      <w:r>
-        <w:t>layout</w:t>
-      </w:r>
-      <w:proofErr w:type="spellEnd"/>
+        <w:t xml:space="preserve"> in basis space layout</w:t>
+      </w:r>
     </w:p>
     <w:p/>
     <w:p>
-      <w:proofErr w:type="spellStart"/>
-      <w:r>
-        <w:t>Step</w:t>
-      </w:r>
-      <w:proofErr w:type="spellEnd"/>
-      <w:r>
-        <w:t xml:space="preserve"> 1:</w:t>
+      <w:r>
+        <w:t>Step 1:</w:t>
       </w:r>
       <w:r>
         <w:t xml:space="preserve"> Layout für Space Sicht anpassen</w:t>
@@ -798,52 +562,13 @@
       <w:r>
         <w:t xml:space="preserve">Erstellen von 1 neuen File in Ordner </w:t>
       </w:r>
-      <w:proofErr w:type="spellStart"/>
-      <w:r>
-        <w:t>Serendipity</w:t>
-      </w:r>
-      <w:proofErr w:type="spellEnd"/>
-      <w:r>
-        <w:t>\</w:t>
-      </w:r>
-      <w:proofErr w:type="spellStart"/>
-      <w:r>
-        <w:t>views</w:t>
-      </w:r>
-      <w:proofErr w:type="spellEnd"/>
-      <w:r>
-        <w:t>\</w:t>
-      </w:r>
-      <w:proofErr w:type="spellStart"/>
-      <w:r>
-        <w:t>space</w:t>
-      </w:r>
-      <w:proofErr w:type="spellEnd"/>
-      <w:r>
-        <w:t>\</w:t>
-      </w:r>
-      <w:proofErr w:type="spellStart"/>
-      <w:r>
-        <w:t>space</w:t>
-      </w:r>
-      <w:proofErr w:type="spellEnd"/>
-      <w:r>
-        <w:t>\_</w:t>
-      </w:r>
-      <w:proofErr w:type="spellStart"/>
-      <w:r>
-        <w:t>layout.php</w:t>
-      </w:r>
-      <w:proofErr w:type="spellEnd"/>
-    </w:p>
-    <w:p>
-      <w:proofErr w:type="spellStart"/>
-      <w:r>
-        <w:t>Result</w:t>
-      </w:r>
-      <w:proofErr w:type="spellEnd"/>
-      <w:r>
-        <w:t>:</w:t>
+      <w:r>
+        <w:t>Serendipity\views\space\space\_layout.php</w:t>
+      </w:r>
+    </w:p>
+    <w:p>
+      <w:r>
+        <w:t>Result:</w:t>
       </w:r>
     </w:p>
     <w:p>
@@ -891,100 +616,36 @@
     </w:p>
     <w:p/>
     <w:p>
-      <w:proofErr w:type="spellStart"/>
-      <w:r>
-        <w:t>Step</w:t>
-      </w:r>
-      <w:proofErr w:type="spellEnd"/>
-      <w:r>
-        <w:t xml:space="preserve"> 2: „</w:t>
-      </w:r>
-      <w:proofErr w:type="spellStart"/>
-      <w:r>
-        <w:t>Spaceheader</w:t>
-      </w:r>
-      <w:proofErr w:type="spellEnd"/>
-      <w:r>
-        <w:t xml:space="preserve">“ anpassen -&gt; Apps als </w:t>
-      </w:r>
-      <w:proofErr w:type="spellStart"/>
-      <w:r>
-        <w:t>standard</w:t>
-      </w:r>
-      <w:proofErr w:type="spellEnd"/>
-      <w:r>
-        <w:t xml:space="preserve"> </w:t>
-      </w:r>
-      <w:proofErr w:type="spellStart"/>
-      <w:r>
-        <w:t>dropdown</w:t>
-      </w:r>
-      <w:proofErr w:type="spellEnd"/>
-      <w:r>
-        <w:t xml:space="preserve"> konfigurieren und in </w:t>
-      </w:r>
-      <w:proofErr w:type="spellStart"/>
-      <w:r>
-        <w:t>spaceheader</w:t>
-      </w:r>
-      <w:proofErr w:type="spellEnd"/>
-      <w:r>
-        <w:t xml:space="preserve"> hinzufügen</w:t>
-      </w:r>
-    </w:p>
-    <w:p>
-      <w:r>
-        <w:t>Erstellen von 1 neues File in Ordner</w:t>
-      </w:r>
-      <w:r>
-        <w:t xml:space="preserve"> </w:t>
-      </w:r>
-      <w:proofErr w:type="spellStart"/>
-      <w:r>
-        <w:t>Serendipity</w:t>
-      </w:r>
-      <w:proofErr w:type="spellEnd"/>
-      <w:r>
-        <w:t>/</w:t>
-      </w:r>
-      <w:proofErr w:type="spellStart"/>
-      <w:r>
-        <w:t>views</w:t>
-      </w:r>
-      <w:proofErr w:type="spellEnd"/>
-      <w:r>
-        <w:t>/</w:t>
-      </w:r>
-      <w:proofErr w:type="spellStart"/>
-      <w:r>
-        <w:t>space</w:t>
-      </w:r>
-      <w:proofErr w:type="spellEnd"/>
-      <w:r>
-        <w:t>/</w:t>
-      </w:r>
-      <w:proofErr w:type="spellStart"/>
-      <w:r>
-        <w:t>widgets</w:t>
-      </w:r>
-      <w:proofErr w:type="spellEnd"/>
-      <w:r>
-        <w:t>/</w:t>
-      </w:r>
-      <w:proofErr w:type="spellStart"/>
-      <w:r>
-        <w:t>header.php</w:t>
-      </w:r>
-      <w:proofErr w:type="spellEnd"/>
-    </w:p>
-    <w:p>
-      <w:proofErr w:type="spellStart"/>
-      <w:r>
-        <w:t>Result</w:t>
-      </w:r>
-      <w:proofErr w:type="spellEnd"/>
-      <w:r>
-        <w:t>:</w:t>
+      <w:r>
+        <w:t xml:space="preserve">Step </w:t>
+      </w:r>
+      <w:r>
+        <w:t>2</w:t>
+      </w:r>
+      <w:r>
+        <w:t xml:space="preserve">: </w:t>
+      </w:r>
+      <w:r>
+        <w:t>„Spaceheader“ anpassen -&gt; Apps als standard dropdown konfigurieren und in spaceheader hinzufügen</w:t>
+      </w:r>
+    </w:p>
+    <w:p>
+      <w:r>
+        <w:t xml:space="preserve">Erstellen von 1 </w:t>
+      </w:r>
+      <w:r>
+        <w:t>neues</w:t>
+      </w:r>
+      <w:r>
+        <w:t xml:space="preserve"> File in Ordner</w:t>
+      </w:r>
+      <w:r>
+        <w:t xml:space="preserve"> Serendipity/views/space/widgets/header.php</w:t>
+      </w:r>
+    </w:p>
+    <w:p>
+      <w:r>
+        <w:t>Result:</w:t>
       </w:r>
     </w:p>
     <w:p>
@@ -1033,13 +694,8 @@
     </w:p>
     <w:p/>
     <w:p>
-      <w:proofErr w:type="spellStart"/>
-      <w:r>
-        <w:t>Step</w:t>
-      </w:r>
-      <w:proofErr w:type="spellEnd"/>
-      <w:r>
-        <w:t xml:space="preserve"> 3:</w:t>
+      <w:r>
+        <w:t>Step 3:</w:t>
       </w:r>
       <w:r>
         <w:t xml:space="preserve"> Standard Suchfenster und Standard Beitragszeile </w:t>
@@ -1050,11 +706,9 @@
       <w:r>
         <w:t xml:space="preserve"> „</w:t>
       </w:r>
-      <w:proofErr w:type="spellStart"/>
       <w:r>
         <w:t>Spaceheader</w:t>
       </w:r>
-      <w:proofErr w:type="spellEnd"/>
       <w:r>
         <w:t xml:space="preserve">“ </w:t>
       </w:r>
@@ -1067,7 +721,10 @@
         <w:t>Erstellen</w:t>
       </w:r>
       <w:r>
-        <w:t xml:space="preserve"> von 1</w:t>
+        <w:t xml:space="preserve"> von </w:t>
+      </w:r>
+      <w:r>
+        <w:t>1</w:t>
       </w:r>
       <w:r>
         <w:t xml:space="preserve"> neues</w:t>
@@ -1075,52 +732,13 @@
       <w:r>
         <w:t xml:space="preserve"> File in </w:t>
       </w:r>
-      <w:proofErr w:type="spellStart"/>
-      <w:r>
-        <w:t>Serendipity</w:t>
-      </w:r>
-      <w:proofErr w:type="spellEnd"/>
-      <w:r>
-        <w:t>/</w:t>
-      </w:r>
-      <w:proofErr w:type="spellStart"/>
-      <w:r>
-        <w:t>views</w:t>
-      </w:r>
-      <w:proofErr w:type="spellEnd"/>
-      <w:r>
-        <w:t>/</w:t>
-      </w:r>
-      <w:proofErr w:type="spellStart"/>
-      <w:r>
-        <w:t>content</w:t>
-      </w:r>
-      <w:proofErr w:type="spellEnd"/>
-      <w:r>
-        <w:t>/</w:t>
-      </w:r>
-      <w:proofErr w:type="spellStart"/>
-      <w:r>
-        <w:t>widgets</w:t>
-      </w:r>
-      <w:proofErr w:type="spellEnd"/>
-      <w:r>
-        <w:t>/</w:t>
-      </w:r>
-      <w:proofErr w:type="spellStart"/>
-      <w:r>
-        <w:t>wallCreateContentForm.php</w:t>
-      </w:r>
-      <w:proofErr w:type="spellEnd"/>
-    </w:p>
-    <w:p>
-      <w:proofErr w:type="spellStart"/>
-      <w:r>
-        <w:t>Result</w:t>
-      </w:r>
-      <w:proofErr w:type="spellEnd"/>
-      <w:r>
-        <w:t>:</w:t>
+      <w:r>
+        <w:t>Serendipity/views/content/widgets/wallCreateContentForm.php</w:t>
+      </w:r>
+    </w:p>
+    <w:p>
+      <w:r>
+        <w:t>Result:</w:t>
       </w:r>
     </w:p>
     <w:p>
@@ -1168,14 +786,15 @@
     </w:p>
     <w:p/>
     <w:p>
-      <w:proofErr w:type="spellStart"/>
       <w:r>
         <w:lastRenderedPageBreak/>
-        <w:t>Step</w:t>
-      </w:r>
-      <w:proofErr w:type="spellEnd"/>
-      <w:r>
-        <w:t xml:space="preserve"> 4: Entfernen der Statistiken im Header, Header </w:t>
+        <w:t>Step 4</w:t>
+      </w:r>
+      <w:r>
+        <w:t xml:space="preserve">: </w:t>
+      </w:r>
+      <w:r>
+        <w:t xml:space="preserve">Entfernen der Statistiken im Header, Header </w:t>
       </w:r>
       <w:r>
         <w:t>Struktur</w:t>
@@ -1189,57 +808,18 @@
     </w:p>
     <w:p>
       <w:r>
-        <w:t>Anpassen von 1 File in Ordner</w:t>
-      </w:r>
-      <w:r>
-        <w:t xml:space="preserve"> </w:t>
-      </w:r>
-      <w:proofErr w:type="spellStart"/>
-      <w:r>
-        <w:t>Serendipity</w:t>
-      </w:r>
-      <w:proofErr w:type="spellEnd"/>
-      <w:r>
-        <w:t>/</w:t>
-      </w:r>
-      <w:proofErr w:type="spellStart"/>
-      <w:r>
-        <w:t>views</w:t>
-      </w:r>
-      <w:proofErr w:type="spellEnd"/>
-      <w:r>
-        <w:t>/</w:t>
-      </w:r>
-      <w:proofErr w:type="spellStart"/>
-      <w:r>
-        <w:t>space</w:t>
-      </w:r>
-      <w:proofErr w:type="spellEnd"/>
-      <w:r>
-        <w:t>/</w:t>
-      </w:r>
-      <w:proofErr w:type="spellStart"/>
-      <w:r>
-        <w:t>widgets</w:t>
-      </w:r>
-      <w:proofErr w:type="spellEnd"/>
-      <w:r>
-        <w:t>/</w:t>
-      </w:r>
-      <w:proofErr w:type="spellStart"/>
-      <w:r>
-        <w:t>header.php</w:t>
-      </w:r>
-      <w:proofErr w:type="spellEnd"/>
-    </w:p>
-    <w:p>
-      <w:proofErr w:type="spellStart"/>
-      <w:r>
-        <w:t>Result</w:t>
-      </w:r>
-      <w:proofErr w:type="spellEnd"/>
-      <w:r>
-        <w:t>:</w:t>
+        <w:t>Anpassen</w:t>
+      </w:r>
+      <w:r>
+        <w:t xml:space="preserve"> von 1 File in Ordner</w:t>
+      </w:r>
+      <w:r>
+        <w:t xml:space="preserve"> Serendipity/views/space/widgets/header.php</w:t>
+      </w:r>
+    </w:p>
+    <w:p>
+      <w:r>
+        <w:t>Result:</w:t>
       </w:r>
     </w:p>
     <w:p>
@@ -1286,190 +866,10 @@
       </w:r>
     </w:p>
     <w:p>
-      <w:r>
-        <w:br w:type="page"/>
-      </w:r>
-    </w:p>
-    <w:p>
-      <w:r>
-        <w:lastRenderedPageBreak/>
-        <w:t xml:space="preserve">Log Teil 3: </w:t>
-      </w:r>
-      <w:proofErr w:type="spellStart"/>
-      <w:r>
-        <w:t>Masonry</w:t>
-      </w:r>
-      <w:proofErr w:type="spellEnd"/>
-      <w:r>
-        <w:t xml:space="preserve"> hinzufügen</w:t>
-      </w:r>
-    </w:p>
-    <w:p>
-      <w:proofErr w:type="spellStart"/>
-      <w:r>
-        <w:t>Step</w:t>
-      </w:r>
-      <w:proofErr w:type="spellEnd"/>
-      <w:r>
-        <w:t xml:space="preserve"> 1: </w:t>
-      </w:r>
-      <w:r>
-        <w:t>BETA VERSION – NICHT VOLLSTÄNDIG</w:t>
-      </w:r>
-    </w:p>
-    <w:p>
-      <w:r>
-        <w:t>Erstellen von 1 neues File in Ordner</w:t>
-      </w:r>
-      <w:r>
-        <w:t xml:space="preserve"> </w:t>
-      </w:r>
-      <w:proofErr w:type="spellStart"/>
-      <w:r>
-        <w:t>Serendipity</w:t>
-      </w:r>
-      <w:proofErr w:type="spellEnd"/>
-      <w:r>
-        <w:t>/</w:t>
-      </w:r>
-      <w:proofErr w:type="spellStart"/>
-      <w:r>
-        <w:t>views</w:t>
-      </w:r>
-      <w:proofErr w:type="spellEnd"/>
-      <w:r>
-        <w:t>/</w:t>
-      </w:r>
-      <w:proofErr w:type="spellStart"/>
-      <w:r>
-        <w:t>stream</w:t>
-      </w:r>
-      <w:proofErr w:type="spellEnd"/>
-      <w:r>
-        <w:t>/</w:t>
-      </w:r>
-      <w:proofErr w:type="spellStart"/>
-      <w:r>
-        <w:t>widgets</w:t>
-      </w:r>
-      <w:proofErr w:type="spellEnd"/>
-      <w:r>
-        <w:t>/</w:t>
-      </w:r>
-      <w:proofErr w:type="spellStart"/>
-      <w:r>
-        <w:t>stream.php</w:t>
-      </w:r>
-      <w:proofErr w:type="spellEnd"/>
-    </w:p>
-    <w:p>
-      <w:r>
-        <w:t xml:space="preserve">Vorläufig bei </w:t>
-      </w:r>
-      <w:proofErr w:type="spellStart"/>
-      <w:r>
-        <w:t>refresh</w:t>
-      </w:r>
-      <w:proofErr w:type="spellEnd"/>
-      <w:r>
-        <w:t xml:space="preserve"> (komplettes neu laden der Seite):</w:t>
-      </w:r>
-    </w:p>
-    <w:p>
-      <w:r>
-        <w:rPr>
-          <w:noProof/>
-          <w:lang w:eastAsia="de-CH"/>
-        </w:rPr>
-        <w:drawing>
-          <wp:inline distT="0" distB="0" distL="0" distR="0" wp14:anchorId="6882CABE" wp14:editId="7CA8DC6C">
-            <wp:extent cx="5760720" cy="5993765"/>
-            <wp:effectExtent l="0" t="0" r="0" b="6985"/>
-            <wp:docPr id="3" name="Grafik 3"/>
-            <wp:cNvGraphicFramePr>
-              <a:graphicFrameLocks xmlns:a="http://schemas.openxmlformats.org/drawingml/2006/main" noChangeAspect="1"/>
-            </wp:cNvGraphicFramePr>
-            <a:graphic xmlns:a="http://schemas.openxmlformats.org/drawingml/2006/main">
-              <a:graphicData uri="http://schemas.openxmlformats.org/drawingml/2006/picture">
-                <pic:pic xmlns:pic="http://schemas.openxmlformats.org/drawingml/2006/picture">
-                  <pic:nvPicPr>
-                    <pic:cNvPr id="1" name=""/>
-                    <pic:cNvPicPr/>
-                  </pic:nvPicPr>
-                  <pic:blipFill>
-                    <a:blip r:embed="rId16"/>
-                    <a:stretch>
-                      <a:fillRect/>
-                    </a:stretch>
-                  </pic:blipFill>
-                  <pic:spPr>
-                    <a:xfrm>
-                      <a:off x="0" y="0"/>
-                      <a:ext cx="5760720" cy="5993765"/>
-                    </a:xfrm>
-                    <a:prstGeom prst="rect">
-                      <a:avLst/>
-                    </a:prstGeom>
-                  </pic:spPr>
-                </pic:pic>
-              </a:graphicData>
-            </a:graphic>
-          </wp:inline>
-        </w:drawing>
-      </w:r>
-    </w:p>
-    <w:p/>
-    <w:p>
-      <w:r>
-        <w:t>Bei Weiterleitung via Link:</w:t>
-      </w:r>
-    </w:p>
-    <w:p>
-      <w:r>
-        <w:rPr>
-          <w:noProof/>
-          <w:lang w:eastAsia="de-CH"/>
-        </w:rPr>
-        <w:lastRenderedPageBreak/>
-        <w:drawing>
-          <wp:inline distT="0" distB="0" distL="0" distR="0" wp14:anchorId="62258B64" wp14:editId="55616B1F">
-            <wp:extent cx="5760720" cy="6051550"/>
-            <wp:effectExtent l="0" t="0" r="0" b="6350"/>
-            <wp:docPr id="9" name="Grafik 9"/>
-            <wp:cNvGraphicFramePr>
-              <a:graphicFrameLocks xmlns:a="http://schemas.openxmlformats.org/drawingml/2006/main" noChangeAspect="1"/>
-            </wp:cNvGraphicFramePr>
-            <a:graphic xmlns:a="http://schemas.openxmlformats.org/drawingml/2006/main">
-              <a:graphicData uri="http://schemas.openxmlformats.org/drawingml/2006/picture">
-                <pic:pic xmlns:pic="http://schemas.openxmlformats.org/drawingml/2006/picture">
-                  <pic:nvPicPr>
-                    <pic:cNvPr id="1" name=""/>
-                    <pic:cNvPicPr/>
-                  </pic:nvPicPr>
-                  <pic:blipFill>
-                    <a:blip r:embed="rId17"/>
-                    <a:stretch>
-                      <a:fillRect/>
-                    </a:stretch>
-                  </pic:blipFill>
-                  <pic:spPr>
-                    <a:xfrm>
-                      <a:off x="0" y="0"/>
-                      <a:ext cx="5760720" cy="6051550"/>
-                    </a:xfrm>
-                    <a:prstGeom prst="rect">
-                      <a:avLst/>
-                    </a:prstGeom>
-                  </pic:spPr>
-                </pic:pic>
-              </a:graphicData>
-            </a:graphic>
-          </wp:inline>
-        </w:drawing>
-      </w:r>
       <w:bookmarkStart w:id="0" w:name="_GoBack"/>
       <w:bookmarkEnd w:id="0"/>
     </w:p>
+    <w:p/>
     <w:sectPr>
       <w:pgSz w:w="11906" w:h="16838"/>
       <w:pgMar w:top="1417" w:right="1417" w:bottom="1134" w:left="1417" w:header="708" w:footer="708" w:gutter="0"/>

</xml_diff>

<commit_message>
Revert "Revert "Updated Log document""
This reverts commit 4ace2b0af4fedfa35c2ff4b862317cac17a81ef2.
</commit_message>
<xml_diff>
--- a/Serendipity_Log.docx
+++ b/Serendipity_Log.docx
@@ -33,7 +33,15 @@
         </w:numPr>
       </w:pPr>
       <w:r>
-        <w:t>Default Searchbar mittig oben platzieren</w:t>
+        <w:t xml:space="preserve">Default </w:t>
+      </w:r>
+      <w:proofErr w:type="spellStart"/>
+      <w:r>
+        <w:t>Searchbar</w:t>
+      </w:r>
+      <w:proofErr w:type="spellEnd"/>
+      <w:r>
+        <w:t xml:space="preserve"> mittig oben platzieren</w:t>
       </w:r>
     </w:p>
     <w:p>
@@ -44,8 +52,13 @@
           <w:numId w:val="1"/>
         </w:numPr>
       </w:pPr>
-      <w:r>
-        <w:t>Grid (Kacheln von Posts) von 1 zu 1 auf 1 zu 3 ändern</w:t>
+      <w:proofErr w:type="spellStart"/>
+      <w:r>
+        <w:t>Grid</w:t>
+      </w:r>
+      <w:proofErr w:type="spellEnd"/>
+      <w:r>
+        <w:t xml:space="preserve"> (Kacheln von Posts) von 1 zu 1 auf 1 zu 3 ändern</w:t>
       </w:r>
     </w:p>
     <w:p>
@@ -57,7 +70,23 @@
         </w:numPr>
       </w:pPr>
       <w:r>
-        <w:t xml:space="preserve">1st row header </w:t>
+        <w:t xml:space="preserve">1st </w:t>
+      </w:r>
+      <w:proofErr w:type="spellStart"/>
+      <w:r>
+        <w:t>row</w:t>
+      </w:r>
+      <w:proofErr w:type="spellEnd"/>
+      <w:r>
+        <w:t xml:space="preserve"> </w:t>
+      </w:r>
+      <w:proofErr w:type="spellStart"/>
+      <w:r>
+        <w:t>header</w:t>
+      </w:r>
+      <w:proofErr w:type="spellEnd"/>
+      <w:r>
+        <w:t xml:space="preserve"> </w:t>
       </w:r>
       <w:r>
         <w:rPr>
@@ -102,7 +131,23 @@
       </w:r>
       <w:r>
         <w:br/>
-        <w:t xml:space="preserve">und 2nd row header </w:t>
+        <w:t xml:space="preserve">und 2nd </w:t>
+      </w:r>
+      <w:proofErr w:type="spellStart"/>
+      <w:r>
+        <w:t>row</w:t>
+      </w:r>
+      <w:proofErr w:type="spellEnd"/>
+      <w:r>
+        <w:t xml:space="preserve"> </w:t>
+      </w:r>
+      <w:proofErr w:type="spellStart"/>
+      <w:r>
+        <w:t>header</w:t>
+      </w:r>
+      <w:proofErr w:type="spellEnd"/>
+      <w:r>
+        <w:t xml:space="preserve"> </w:t>
       </w:r>
       <w:r>
         <w:rPr>
@@ -152,8 +197,13 @@
     </w:p>
     <w:p/>
     <w:p>
-      <w:r>
-        <w:t>Step 1:</w:t>
+      <w:proofErr w:type="spellStart"/>
+      <w:r>
+        <w:t>Step</w:t>
+      </w:r>
+      <w:proofErr w:type="spellEnd"/>
+      <w:r>
+        <w:t xml:space="preserve"> 1:</w:t>
       </w:r>
     </w:p>
     <w:p>
@@ -163,12 +213,70 @@
     </w:p>
     <w:p>
       <w:r>
-        <w:t>Erstellen von 2 neuen Files in Ordner Serendipity/views/dashboard/dashboard/index.php und …/index_guest.php</w:t>
-      </w:r>
-    </w:p>
-    <w:p>
-      <w:r>
-        <w:t>Result index.php:</w:t>
+        <w:t xml:space="preserve">Erstellen von 2 neuen Files in Ordner </w:t>
+      </w:r>
+      <w:proofErr w:type="spellStart"/>
+      <w:r>
+        <w:t>Serendipity</w:t>
+      </w:r>
+      <w:proofErr w:type="spellEnd"/>
+      <w:r>
+        <w:t>/</w:t>
+      </w:r>
+      <w:proofErr w:type="spellStart"/>
+      <w:r>
+        <w:t>views</w:t>
+      </w:r>
+      <w:proofErr w:type="spellEnd"/>
+      <w:r>
+        <w:t>/</w:t>
+      </w:r>
+      <w:proofErr w:type="spellStart"/>
+      <w:r>
+        <w:t>dashboard</w:t>
+      </w:r>
+      <w:proofErr w:type="spellEnd"/>
+      <w:r>
+        <w:t>/</w:t>
+      </w:r>
+      <w:proofErr w:type="spellStart"/>
+      <w:r>
+        <w:t>dashboard</w:t>
+      </w:r>
+      <w:proofErr w:type="spellEnd"/>
+      <w:r>
+        <w:t>/</w:t>
+      </w:r>
+      <w:proofErr w:type="spellStart"/>
+      <w:r>
+        <w:t>index.php</w:t>
+      </w:r>
+      <w:proofErr w:type="spellEnd"/>
+      <w:r>
+        <w:t xml:space="preserve"> und …/</w:t>
+      </w:r>
+      <w:proofErr w:type="spellStart"/>
+      <w:r>
+        <w:t>index_guest.php</w:t>
+      </w:r>
+      <w:proofErr w:type="spellEnd"/>
+    </w:p>
+    <w:p>
+      <w:proofErr w:type="spellStart"/>
+      <w:r>
+        <w:t>Result</w:t>
+      </w:r>
+      <w:proofErr w:type="spellEnd"/>
+      <w:r>
+        <w:t xml:space="preserve"> </w:t>
+      </w:r>
+      <w:proofErr w:type="spellStart"/>
+      <w:r>
+        <w:t>index.php</w:t>
+      </w:r>
+      <w:proofErr w:type="spellEnd"/>
+      <w:r>
+        <w:t>:</w:t>
       </w:r>
     </w:p>
     <w:p>
@@ -216,8 +324,21 @@
     </w:p>
     <w:p/>
     <w:p>
-      <w:r>
-        <w:t>Result index_guest.php:</w:t>
+      <w:proofErr w:type="spellStart"/>
+      <w:r>
+        <w:t>Result</w:t>
+      </w:r>
+      <w:proofErr w:type="spellEnd"/>
+      <w:r>
+        <w:t xml:space="preserve"> </w:t>
+      </w:r>
+      <w:proofErr w:type="spellStart"/>
+      <w:r>
+        <w:t>index_guest.php</w:t>
+      </w:r>
+      <w:proofErr w:type="spellEnd"/>
+      <w:r>
+        <w:t>:</w:t>
       </w:r>
     </w:p>
     <w:p>
@@ -265,27 +386,71 @@
     </w:p>
     <w:p/>
     <w:p>
-      <w:r>
-        <w:t>Step 2:</w:t>
-      </w:r>
-    </w:p>
-    <w:p>
-      <w:r>
-        <w:t>Suche default layout hinzufügen</w:t>
-      </w:r>
-    </w:p>
-    <w:p>
-      <w:r>
-        <w:t xml:space="preserve">Erstellen von </w:t>
-      </w:r>
-      <w:r>
-        <w:t>1</w:t>
-      </w:r>
-      <w:r>
-        <w:t xml:space="preserve"> neuen File in Ordner Serendipity/views/</w:t>
-      </w:r>
-      <w:r>
-        <w:t xml:space="preserve">layouts/main.php </w:t>
+      <w:proofErr w:type="spellStart"/>
+      <w:r>
+        <w:t>Step</w:t>
+      </w:r>
+      <w:proofErr w:type="spellEnd"/>
+      <w:r>
+        <w:t xml:space="preserve"> 2:</w:t>
+      </w:r>
+    </w:p>
+    <w:p>
+      <w:r>
+        <w:t xml:space="preserve">Suche </w:t>
+      </w:r>
+      <w:proofErr w:type="spellStart"/>
+      <w:r>
+        <w:t>default</w:t>
+      </w:r>
+      <w:proofErr w:type="spellEnd"/>
+      <w:r>
+        <w:t xml:space="preserve"> </w:t>
+      </w:r>
+      <w:proofErr w:type="spellStart"/>
+      <w:r>
+        <w:t>layout</w:t>
+      </w:r>
+      <w:proofErr w:type="spellEnd"/>
+      <w:r>
+        <w:t xml:space="preserve"> hinzufügen</w:t>
+      </w:r>
+    </w:p>
+    <w:p>
+      <w:r>
+        <w:t xml:space="preserve">Erstellen von 1 neuen File in Ordner </w:t>
+      </w:r>
+      <w:proofErr w:type="spellStart"/>
+      <w:r>
+        <w:t>Serendipity</w:t>
+      </w:r>
+      <w:proofErr w:type="spellEnd"/>
+      <w:r>
+        <w:t>/</w:t>
+      </w:r>
+      <w:proofErr w:type="spellStart"/>
+      <w:r>
+        <w:t>views</w:t>
+      </w:r>
+      <w:proofErr w:type="spellEnd"/>
+      <w:r>
+        <w:t>/</w:t>
+      </w:r>
+      <w:proofErr w:type="spellStart"/>
+      <w:r>
+        <w:t>layouts</w:t>
+      </w:r>
+      <w:proofErr w:type="spellEnd"/>
+      <w:r>
+        <w:t>/</w:t>
+      </w:r>
+      <w:proofErr w:type="spellStart"/>
+      <w:r>
+        <w:t>main.php</w:t>
+      </w:r>
+      <w:proofErr w:type="spellEnd"/>
+      <w:r>
+        <w:t xml:space="preserve"> </w:t>
       </w:r>
       <w:r>
         <w:t>-&gt; löschen des Suchbuttons</w:t>
@@ -295,19 +460,28 @@
       <w:r>
         <w:t xml:space="preserve">Anpassen der Files </w:t>
       </w:r>
+      <w:proofErr w:type="spellStart"/>
       <w:r>
         <w:t>index_guest.php</w:t>
       </w:r>
-      <w:r>
-        <w:t xml:space="preserve"> und index</w:t>
-      </w:r>
-      <w:r>
-        <w:t>.php</w:t>
-      </w:r>
-    </w:p>
-    <w:p>
-      <w:r>
-        <w:t>Result:</w:t>
+      <w:proofErr w:type="spellEnd"/>
+      <w:r>
+        <w:t xml:space="preserve"> und </w:t>
+      </w:r>
+      <w:proofErr w:type="spellStart"/>
+      <w:r>
+        <w:t>index.php</w:t>
+      </w:r>
+      <w:proofErr w:type="spellEnd"/>
+    </w:p>
+    <w:p>
+      <w:proofErr w:type="spellStart"/>
+      <w:r>
+        <w:t>Result</w:t>
+      </w:r>
+      <w:proofErr w:type="spellEnd"/>
+      <w:r>
+        <w:t>:</w:t>
       </w:r>
     </w:p>
     <w:p>
@@ -356,21 +530,65 @@
     </w:p>
     <w:p/>
     <w:p>
-      <w:r>
-        <w:t>Step 3: Formatierung ändern, so dass 3 spalten statt 1 pro Zeile angezeigt werden.</w:t>
+      <w:proofErr w:type="spellStart"/>
+      <w:r>
+        <w:t>Step</w:t>
+      </w:r>
+      <w:proofErr w:type="spellEnd"/>
+      <w:r>
+        <w:t xml:space="preserve"> 3: Formatierung ändern, so dass 3 spalten statt 1 pro Zeile angezeigt werden.</w:t>
       </w:r>
     </w:p>
     <w:p>
       <w:r>
         <w:t xml:space="preserve">Erstellen von 1 neuen File in Ordner </w:t>
       </w:r>
-      <w:r>
-        <w:t>Serendipity\views\content\widgets\wallEntry.php</w:t>
-      </w:r>
-    </w:p>
-    <w:p>
-      <w:r>
-        <w:t>Result:</w:t>
+      <w:proofErr w:type="spellStart"/>
+      <w:r>
+        <w:t>Serendipity</w:t>
+      </w:r>
+      <w:proofErr w:type="spellEnd"/>
+      <w:r>
+        <w:t>\</w:t>
+      </w:r>
+      <w:proofErr w:type="spellStart"/>
+      <w:r>
+        <w:t>views</w:t>
+      </w:r>
+      <w:proofErr w:type="spellEnd"/>
+      <w:r>
+        <w:t>\</w:t>
+      </w:r>
+      <w:proofErr w:type="spellStart"/>
+      <w:r>
+        <w:t>content</w:t>
+      </w:r>
+      <w:proofErr w:type="spellEnd"/>
+      <w:r>
+        <w:t>\</w:t>
+      </w:r>
+      <w:proofErr w:type="spellStart"/>
+      <w:r>
+        <w:t>widgets</w:t>
+      </w:r>
+      <w:proofErr w:type="spellEnd"/>
+      <w:r>
+        <w:t>\</w:t>
+      </w:r>
+      <w:proofErr w:type="spellStart"/>
+      <w:r>
+        <w:t>wallEntry.php</w:t>
+      </w:r>
+      <w:proofErr w:type="spellEnd"/>
+    </w:p>
+    <w:p>
+      <w:proofErr w:type="spellStart"/>
+      <w:r>
+        <w:t>Result</w:t>
+      </w:r>
+      <w:proofErr w:type="spellEnd"/>
+      <w:r>
+        <w:t>:</w:t>
       </w:r>
     </w:p>
     <w:p>
@@ -425,36 +643,12 @@
     <w:p>
       <w:r>
         <w:lastRenderedPageBreak/>
-        <w:t xml:space="preserve">Log Teil </w:t>
-      </w:r>
-      <w:r>
-        <w:t>2</w:t>
-      </w:r>
-      <w:r>
-        <w:t>:</w:t>
-      </w:r>
-    </w:p>
-    <w:p>
-      <w:r>
-        <w:t xml:space="preserve">Ziel: </w:t>
-      </w:r>
-      <w:r>
-        <w:t>Space Sicht</w:t>
-      </w:r>
-      <w:r>
-        <w:t xml:space="preserve"> </w:t>
-      </w:r>
-      <w:r>
-        <w:t xml:space="preserve">(nur </w:t>
-      </w:r>
-      <w:r>
-        <w:t>eingeloggt</w:t>
-      </w:r>
-      <w:r>
-        <w:t>)</w:t>
-      </w:r>
-      <w:r>
-        <w:t xml:space="preserve"> für weitere Designänderungen vorbereiten. Konkret:</w:t>
+        <w:t>Log Teil 2:</w:t>
+      </w:r>
+    </w:p>
+    <w:p>
+      <w:r>
+        <w:t>Ziel: Space Sicht (nur eingeloggt) für weitere Designänderungen vorbereiten. Konkret:</w:t>
       </w:r>
     </w:p>
     <w:p>
@@ -487,7 +681,23 @@
         </w:numPr>
       </w:pPr>
       <w:r>
-        <w:t xml:space="preserve">„Spaceheader“ anpassen, so dass Elemente dem neuen Design entsprechend angeordnet sind und Form angepasst ist (bspw. Dropdown statt popup) </w:t>
+        <w:t>„</w:t>
+      </w:r>
+      <w:proofErr w:type="spellStart"/>
+      <w:r>
+        <w:t>Spaceheader</w:t>
+      </w:r>
+      <w:proofErr w:type="spellEnd"/>
+      <w:r>
+        <w:t xml:space="preserve">“ anpassen, so dass Elemente dem neuen Design entsprechend angeordnet sind und Form angepasst ist (bspw. Dropdown statt </w:t>
+      </w:r>
+      <w:proofErr w:type="spellStart"/>
+      <w:r>
+        <w:t>popup</w:t>
+      </w:r>
+      <w:proofErr w:type="spellEnd"/>
+      <w:r>
+        <w:t xml:space="preserve">) </w:t>
       </w:r>
       <w:r>
         <w:rPr>
@@ -543,13 +753,39 @@
         <w:t>Sidebars entfernen</w:t>
       </w:r>
       <w:r>
-        <w:t xml:space="preserve"> in basis space layout</w:t>
-      </w:r>
+        <w:t xml:space="preserve"> in </w:t>
+      </w:r>
+      <w:proofErr w:type="spellStart"/>
+      <w:r>
+        <w:t>basis</w:t>
+      </w:r>
+      <w:proofErr w:type="spellEnd"/>
+      <w:r>
+        <w:t xml:space="preserve"> </w:t>
+      </w:r>
+      <w:proofErr w:type="spellStart"/>
+      <w:r>
+        <w:t>space</w:t>
+      </w:r>
+      <w:proofErr w:type="spellEnd"/>
+      <w:r>
+        <w:t xml:space="preserve"> </w:t>
+      </w:r>
+      <w:proofErr w:type="spellStart"/>
+      <w:r>
+        <w:t>layout</w:t>
+      </w:r>
+      <w:proofErr w:type="spellEnd"/>
     </w:p>
     <w:p/>
     <w:p>
-      <w:r>
-        <w:t>Step 1:</w:t>
+      <w:proofErr w:type="spellStart"/>
+      <w:r>
+        <w:t>Step</w:t>
+      </w:r>
+      <w:proofErr w:type="spellEnd"/>
+      <w:r>
+        <w:t xml:space="preserve"> 1:</w:t>
       </w:r>
       <w:r>
         <w:t xml:space="preserve"> Layout für Space Sicht anpassen</w:t>
@@ -562,13 +798,52 @@
       <w:r>
         <w:t xml:space="preserve">Erstellen von 1 neuen File in Ordner </w:t>
       </w:r>
-      <w:r>
-        <w:t>Serendipity\views\space\space\_layout.php</w:t>
-      </w:r>
-    </w:p>
-    <w:p>
-      <w:r>
-        <w:t>Result:</w:t>
+      <w:proofErr w:type="spellStart"/>
+      <w:r>
+        <w:t>Serendipity</w:t>
+      </w:r>
+      <w:proofErr w:type="spellEnd"/>
+      <w:r>
+        <w:t>\</w:t>
+      </w:r>
+      <w:proofErr w:type="spellStart"/>
+      <w:r>
+        <w:t>views</w:t>
+      </w:r>
+      <w:proofErr w:type="spellEnd"/>
+      <w:r>
+        <w:t>\</w:t>
+      </w:r>
+      <w:proofErr w:type="spellStart"/>
+      <w:r>
+        <w:t>space</w:t>
+      </w:r>
+      <w:proofErr w:type="spellEnd"/>
+      <w:r>
+        <w:t>\</w:t>
+      </w:r>
+      <w:proofErr w:type="spellStart"/>
+      <w:r>
+        <w:t>space</w:t>
+      </w:r>
+      <w:proofErr w:type="spellEnd"/>
+      <w:r>
+        <w:t>\_</w:t>
+      </w:r>
+      <w:proofErr w:type="spellStart"/>
+      <w:r>
+        <w:t>layout.php</w:t>
+      </w:r>
+      <w:proofErr w:type="spellEnd"/>
+    </w:p>
+    <w:p>
+      <w:proofErr w:type="spellStart"/>
+      <w:r>
+        <w:t>Result</w:t>
+      </w:r>
+      <w:proofErr w:type="spellEnd"/>
+      <w:r>
+        <w:t>:</w:t>
       </w:r>
     </w:p>
     <w:p>
@@ -616,36 +891,100 @@
     </w:p>
     <w:p/>
     <w:p>
-      <w:r>
-        <w:t xml:space="preserve">Step </w:t>
-      </w:r>
-      <w:r>
-        <w:t>2</w:t>
-      </w:r>
-      <w:r>
-        <w:t xml:space="preserve">: </w:t>
-      </w:r>
-      <w:r>
-        <w:t>„Spaceheader“ anpassen -&gt; Apps als standard dropdown konfigurieren und in spaceheader hinzufügen</w:t>
-      </w:r>
-    </w:p>
-    <w:p>
-      <w:r>
-        <w:t xml:space="preserve">Erstellen von 1 </w:t>
-      </w:r>
-      <w:r>
-        <w:t>neues</w:t>
-      </w:r>
-      <w:r>
-        <w:t xml:space="preserve"> File in Ordner</w:t>
-      </w:r>
-      <w:r>
-        <w:t xml:space="preserve"> Serendipity/views/space/widgets/header.php</w:t>
-      </w:r>
-    </w:p>
-    <w:p>
-      <w:r>
-        <w:t>Result:</w:t>
+      <w:proofErr w:type="spellStart"/>
+      <w:r>
+        <w:t>Step</w:t>
+      </w:r>
+      <w:proofErr w:type="spellEnd"/>
+      <w:r>
+        <w:t xml:space="preserve"> 2: „</w:t>
+      </w:r>
+      <w:proofErr w:type="spellStart"/>
+      <w:r>
+        <w:t>Spaceheader</w:t>
+      </w:r>
+      <w:proofErr w:type="spellEnd"/>
+      <w:r>
+        <w:t xml:space="preserve">“ anpassen -&gt; Apps als </w:t>
+      </w:r>
+      <w:proofErr w:type="spellStart"/>
+      <w:r>
+        <w:t>standard</w:t>
+      </w:r>
+      <w:proofErr w:type="spellEnd"/>
+      <w:r>
+        <w:t xml:space="preserve"> </w:t>
+      </w:r>
+      <w:proofErr w:type="spellStart"/>
+      <w:r>
+        <w:t>dropdown</w:t>
+      </w:r>
+      <w:proofErr w:type="spellEnd"/>
+      <w:r>
+        <w:t xml:space="preserve"> konfigurieren und in </w:t>
+      </w:r>
+      <w:proofErr w:type="spellStart"/>
+      <w:r>
+        <w:t>spaceheader</w:t>
+      </w:r>
+      <w:proofErr w:type="spellEnd"/>
+      <w:r>
+        <w:t xml:space="preserve"> hinzufügen</w:t>
+      </w:r>
+    </w:p>
+    <w:p>
+      <w:r>
+        <w:t>Erstellen von 1 neues File in Ordner</w:t>
+      </w:r>
+      <w:r>
+        <w:t xml:space="preserve"> </w:t>
+      </w:r>
+      <w:proofErr w:type="spellStart"/>
+      <w:r>
+        <w:t>Serendipity</w:t>
+      </w:r>
+      <w:proofErr w:type="spellEnd"/>
+      <w:r>
+        <w:t>/</w:t>
+      </w:r>
+      <w:proofErr w:type="spellStart"/>
+      <w:r>
+        <w:t>views</w:t>
+      </w:r>
+      <w:proofErr w:type="spellEnd"/>
+      <w:r>
+        <w:t>/</w:t>
+      </w:r>
+      <w:proofErr w:type="spellStart"/>
+      <w:r>
+        <w:t>space</w:t>
+      </w:r>
+      <w:proofErr w:type="spellEnd"/>
+      <w:r>
+        <w:t>/</w:t>
+      </w:r>
+      <w:proofErr w:type="spellStart"/>
+      <w:r>
+        <w:t>widgets</w:t>
+      </w:r>
+      <w:proofErr w:type="spellEnd"/>
+      <w:r>
+        <w:t>/</w:t>
+      </w:r>
+      <w:proofErr w:type="spellStart"/>
+      <w:r>
+        <w:t>header.php</w:t>
+      </w:r>
+      <w:proofErr w:type="spellEnd"/>
+    </w:p>
+    <w:p>
+      <w:proofErr w:type="spellStart"/>
+      <w:r>
+        <w:t>Result</w:t>
+      </w:r>
+      <w:proofErr w:type="spellEnd"/>
+      <w:r>
+        <w:t>:</w:t>
       </w:r>
     </w:p>
     <w:p>
@@ -694,8 +1033,13 @@
     </w:p>
     <w:p/>
     <w:p>
-      <w:r>
-        <w:t>Step 3:</w:t>
+      <w:proofErr w:type="spellStart"/>
+      <w:r>
+        <w:t>Step</w:t>
+      </w:r>
+      <w:proofErr w:type="spellEnd"/>
+      <w:r>
+        <w:t xml:space="preserve"> 3:</w:t>
       </w:r>
       <w:r>
         <w:t xml:space="preserve"> Standard Suchfenster und Standard Beitragszeile </w:t>
@@ -706,9 +1050,11 @@
       <w:r>
         <w:t xml:space="preserve"> „</w:t>
       </w:r>
+      <w:proofErr w:type="spellStart"/>
       <w:r>
         <w:t>Spaceheader</w:t>
       </w:r>
+      <w:proofErr w:type="spellEnd"/>
       <w:r>
         <w:t xml:space="preserve">“ </w:t>
       </w:r>
@@ -721,10 +1067,7 @@
         <w:t>Erstellen</w:t>
       </w:r>
       <w:r>
-        <w:t xml:space="preserve"> von </w:t>
-      </w:r>
-      <w:r>
-        <w:t>1</w:t>
+        <w:t xml:space="preserve"> von 1</w:t>
       </w:r>
       <w:r>
         <w:t xml:space="preserve"> neues</w:t>
@@ -732,13 +1075,52 @@
       <w:r>
         <w:t xml:space="preserve"> File in </w:t>
       </w:r>
-      <w:r>
-        <w:t>Serendipity/views/content/widgets/wallCreateContentForm.php</w:t>
-      </w:r>
-    </w:p>
-    <w:p>
-      <w:r>
-        <w:t>Result:</w:t>
+      <w:proofErr w:type="spellStart"/>
+      <w:r>
+        <w:t>Serendipity</w:t>
+      </w:r>
+      <w:proofErr w:type="spellEnd"/>
+      <w:r>
+        <w:t>/</w:t>
+      </w:r>
+      <w:proofErr w:type="spellStart"/>
+      <w:r>
+        <w:t>views</w:t>
+      </w:r>
+      <w:proofErr w:type="spellEnd"/>
+      <w:r>
+        <w:t>/</w:t>
+      </w:r>
+      <w:proofErr w:type="spellStart"/>
+      <w:r>
+        <w:t>content</w:t>
+      </w:r>
+      <w:proofErr w:type="spellEnd"/>
+      <w:r>
+        <w:t>/</w:t>
+      </w:r>
+      <w:proofErr w:type="spellStart"/>
+      <w:r>
+        <w:t>widgets</w:t>
+      </w:r>
+      <w:proofErr w:type="spellEnd"/>
+      <w:r>
+        <w:t>/</w:t>
+      </w:r>
+      <w:proofErr w:type="spellStart"/>
+      <w:r>
+        <w:t>wallCreateContentForm.php</w:t>
+      </w:r>
+      <w:proofErr w:type="spellEnd"/>
+    </w:p>
+    <w:p>
+      <w:proofErr w:type="spellStart"/>
+      <w:r>
+        <w:t>Result</w:t>
+      </w:r>
+      <w:proofErr w:type="spellEnd"/>
+      <w:r>
+        <w:t>:</w:t>
       </w:r>
     </w:p>
     <w:p>
@@ -786,15 +1168,14 @@
     </w:p>
     <w:p/>
     <w:p>
+      <w:proofErr w:type="spellStart"/>
       <w:r>
         <w:lastRenderedPageBreak/>
-        <w:t>Step 4</w:t>
-      </w:r>
-      <w:r>
-        <w:t xml:space="preserve">: </w:t>
-      </w:r>
-      <w:r>
-        <w:t xml:space="preserve">Entfernen der Statistiken im Header, Header </w:t>
+        <w:t>Step</w:t>
+      </w:r>
+      <w:proofErr w:type="spellEnd"/>
+      <w:r>
+        <w:t xml:space="preserve"> 4: Entfernen der Statistiken im Header, Header </w:t>
       </w:r>
       <w:r>
         <w:t>Struktur</w:t>
@@ -808,18 +1189,57 @@
     </w:p>
     <w:p>
       <w:r>
-        <w:t>Anpassen</w:t>
-      </w:r>
-      <w:r>
-        <w:t xml:space="preserve"> von 1 File in Ordner</w:t>
-      </w:r>
-      <w:r>
-        <w:t xml:space="preserve"> Serendipity/views/space/widgets/header.php</w:t>
-      </w:r>
-    </w:p>
-    <w:p>
-      <w:r>
-        <w:t>Result:</w:t>
+        <w:t>Anpassen von 1 File in Ordner</w:t>
+      </w:r>
+      <w:r>
+        <w:t xml:space="preserve"> </w:t>
+      </w:r>
+      <w:proofErr w:type="spellStart"/>
+      <w:r>
+        <w:t>Serendipity</w:t>
+      </w:r>
+      <w:proofErr w:type="spellEnd"/>
+      <w:r>
+        <w:t>/</w:t>
+      </w:r>
+      <w:proofErr w:type="spellStart"/>
+      <w:r>
+        <w:t>views</w:t>
+      </w:r>
+      <w:proofErr w:type="spellEnd"/>
+      <w:r>
+        <w:t>/</w:t>
+      </w:r>
+      <w:proofErr w:type="spellStart"/>
+      <w:r>
+        <w:t>space</w:t>
+      </w:r>
+      <w:proofErr w:type="spellEnd"/>
+      <w:r>
+        <w:t>/</w:t>
+      </w:r>
+      <w:proofErr w:type="spellStart"/>
+      <w:r>
+        <w:t>widgets</w:t>
+      </w:r>
+      <w:proofErr w:type="spellEnd"/>
+      <w:r>
+        <w:t>/</w:t>
+      </w:r>
+      <w:proofErr w:type="spellStart"/>
+      <w:r>
+        <w:t>header.php</w:t>
+      </w:r>
+      <w:proofErr w:type="spellEnd"/>
+    </w:p>
+    <w:p>
+      <w:proofErr w:type="spellStart"/>
+      <w:r>
+        <w:t>Result</w:t>
+      </w:r>
+      <w:proofErr w:type="spellEnd"/>
+      <w:r>
+        <w:t>:</w:t>
       </w:r>
     </w:p>
     <w:p>
@@ -866,10 +1286,190 @@
       </w:r>
     </w:p>
     <w:p>
+      <w:r>
+        <w:br w:type="page"/>
+      </w:r>
+    </w:p>
+    <w:p>
+      <w:r>
+        <w:lastRenderedPageBreak/>
+        <w:t xml:space="preserve">Log Teil 3: </w:t>
+      </w:r>
+      <w:proofErr w:type="spellStart"/>
+      <w:r>
+        <w:t>Masonry</w:t>
+      </w:r>
+      <w:proofErr w:type="spellEnd"/>
+      <w:r>
+        <w:t xml:space="preserve"> hinzufügen</w:t>
+      </w:r>
+    </w:p>
+    <w:p>
+      <w:proofErr w:type="spellStart"/>
+      <w:r>
+        <w:t>Step</w:t>
+      </w:r>
+      <w:proofErr w:type="spellEnd"/>
+      <w:r>
+        <w:t xml:space="preserve"> 1: </w:t>
+      </w:r>
+      <w:r>
+        <w:t>BETA VERSION – NICHT VOLLSTÄNDIG</w:t>
+      </w:r>
+    </w:p>
+    <w:p>
+      <w:r>
+        <w:t>Erstellen von 1 neues File in Ordner</w:t>
+      </w:r>
+      <w:r>
+        <w:t xml:space="preserve"> </w:t>
+      </w:r>
+      <w:proofErr w:type="spellStart"/>
+      <w:r>
+        <w:t>Serendipity</w:t>
+      </w:r>
+      <w:proofErr w:type="spellEnd"/>
+      <w:r>
+        <w:t>/</w:t>
+      </w:r>
+      <w:proofErr w:type="spellStart"/>
+      <w:r>
+        <w:t>views</w:t>
+      </w:r>
+      <w:proofErr w:type="spellEnd"/>
+      <w:r>
+        <w:t>/</w:t>
+      </w:r>
+      <w:proofErr w:type="spellStart"/>
+      <w:r>
+        <w:t>stream</w:t>
+      </w:r>
+      <w:proofErr w:type="spellEnd"/>
+      <w:r>
+        <w:t>/</w:t>
+      </w:r>
+      <w:proofErr w:type="spellStart"/>
+      <w:r>
+        <w:t>widgets</w:t>
+      </w:r>
+      <w:proofErr w:type="spellEnd"/>
+      <w:r>
+        <w:t>/</w:t>
+      </w:r>
+      <w:proofErr w:type="spellStart"/>
+      <w:r>
+        <w:t>stream.php</w:t>
+      </w:r>
+      <w:proofErr w:type="spellEnd"/>
+    </w:p>
+    <w:p>
+      <w:r>
+        <w:t xml:space="preserve">Vorläufig bei </w:t>
+      </w:r>
+      <w:proofErr w:type="spellStart"/>
+      <w:r>
+        <w:t>refresh</w:t>
+      </w:r>
+      <w:proofErr w:type="spellEnd"/>
+      <w:r>
+        <w:t xml:space="preserve"> (komplettes neu laden der Seite):</w:t>
+      </w:r>
+    </w:p>
+    <w:p>
+      <w:r>
+        <w:rPr>
+          <w:noProof/>
+          <w:lang w:eastAsia="de-CH"/>
+        </w:rPr>
+        <w:drawing>
+          <wp:inline distT="0" distB="0" distL="0" distR="0" wp14:anchorId="6882CABE" wp14:editId="7CA8DC6C">
+            <wp:extent cx="5760720" cy="5993765"/>
+            <wp:effectExtent l="0" t="0" r="0" b="6985"/>
+            <wp:docPr id="3" name="Grafik 3"/>
+            <wp:cNvGraphicFramePr>
+              <a:graphicFrameLocks xmlns:a="http://schemas.openxmlformats.org/drawingml/2006/main" noChangeAspect="1"/>
+            </wp:cNvGraphicFramePr>
+            <a:graphic xmlns:a="http://schemas.openxmlformats.org/drawingml/2006/main">
+              <a:graphicData uri="http://schemas.openxmlformats.org/drawingml/2006/picture">
+                <pic:pic xmlns:pic="http://schemas.openxmlformats.org/drawingml/2006/picture">
+                  <pic:nvPicPr>
+                    <pic:cNvPr id="1" name=""/>
+                    <pic:cNvPicPr/>
+                  </pic:nvPicPr>
+                  <pic:blipFill>
+                    <a:blip r:embed="rId16"/>
+                    <a:stretch>
+                      <a:fillRect/>
+                    </a:stretch>
+                  </pic:blipFill>
+                  <pic:spPr>
+                    <a:xfrm>
+                      <a:off x="0" y="0"/>
+                      <a:ext cx="5760720" cy="5993765"/>
+                    </a:xfrm>
+                    <a:prstGeom prst="rect">
+                      <a:avLst/>
+                    </a:prstGeom>
+                  </pic:spPr>
+                </pic:pic>
+              </a:graphicData>
+            </a:graphic>
+          </wp:inline>
+        </w:drawing>
+      </w:r>
+    </w:p>
+    <w:p/>
+    <w:p>
+      <w:r>
+        <w:t>Bei Weiterleitung via Link:</w:t>
+      </w:r>
+    </w:p>
+    <w:p>
+      <w:r>
+        <w:rPr>
+          <w:noProof/>
+          <w:lang w:eastAsia="de-CH"/>
+        </w:rPr>
+        <w:lastRenderedPageBreak/>
+        <w:drawing>
+          <wp:inline distT="0" distB="0" distL="0" distR="0" wp14:anchorId="62258B64" wp14:editId="55616B1F">
+            <wp:extent cx="5760720" cy="6051550"/>
+            <wp:effectExtent l="0" t="0" r="0" b="6350"/>
+            <wp:docPr id="9" name="Grafik 9"/>
+            <wp:cNvGraphicFramePr>
+              <a:graphicFrameLocks xmlns:a="http://schemas.openxmlformats.org/drawingml/2006/main" noChangeAspect="1"/>
+            </wp:cNvGraphicFramePr>
+            <a:graphic xmlns:a="http://schemas.openxmlformats.org/drawingml/2006/main">
+              <a:graphicData uri="http://schemas.openxmlformats.org/drawingml/2006/picture">
+                <pic:pic xmlns:pic="http://schemas.openxmlformats.org/drawingml/2006/picture">
+                  <pic:nvPicPr>
+                    <pic:cNvPr id="1" name=""/>
+                    <pic:cNvPicPr/>
+                  </pic:nvPicPr>
+                  <pic:blipFill>
+                    <a:blip r:embed="rId17"/>
+                    <a:stretch>
+                      <a:fillRect/>
+                    </a:stretch>
+                  </pic:blipFill>
+                  <pic:spPr>
+                    <a:xfrm>
+                      <a:off x="0" y="0"/>
+                      <a:ext cx="5760720" cy="6051550"/>
+                    </a:xfrm>
+                    <a:prstGeom prst="rect">
+                      <a:avLst/>
+                    </a:prstGeom>
+                  </pic:spPr>
+                </pic:pic>
+              </a:graphicData>
+            </a:graphic>
+          </wp:inline>
+        </w:drawing>
+      </w:r>
       <w:bookmarkStart w:id="0" w:name="_GoBack"/>
       <w:bookmarkEnd w:id="0"/>
     </w:p>
-    <w:p/>
     <w:sectPr>
       <w:pgSz w:w="11906" w:h="16838"/>
       <w:pgMar w:top="1417" w:right="1417" w:bottom="1134" w:left="1417" w:header="708" w:footer="708" w:gutter="0"/>

</xml_diff>